<commit_message>
Added my own std::vector PogU
</commit_message>
<xml_diff>
--- a/ENGR-233/Lecture 2.docx
+++ b/ENGR-233/Lecture 2.docx
@@ -52,7 +52,7 @@
           <w:r>
             <w:fldChar w:fldCharType="separate"/>
           </w:r>
-          <w:hyperlink w:anchor="_Toc31185646" w:history="1">
+          <w:hyperlink w:anchor="_Toc31358725" w:history="1">
             <w:r>
               <w:rPr>
                 <w:rStyle w:val="Hyperlink"/>
@@ -94,7 +94,7 @@
                 <w:noProof/>
                 <w:webHidden/>
               </w:rPr>
-              <w:instrText xml:space="preserve"> PAGEREF _Toc31185646 \h </w:instrText>
+              <w:instrText xml:space="preserve"> PAGEREF _Toc31358725 \h </w:instrText>
             </w:r>
             <w:r>
               <w:rPr>
@@ -136,7 +136,7 @@
               <w:noProof/>
             </w:rPr>
           </w:pPr>
-          <w:hyperlink w:anchor="_Toc31185647" w:history="1">
+          <w:hyperlink w:anchor="_Toc31358726" w:history="1">
             <w:r>
               <w:rPr>
                 <w:rStyle w:val="Hyperlink"/>
@@ -194,7 +194,7 @@
                 <w:noProof/>
                 <w:webHidden/>
               </w:rPr>
-              <w:instrText xml:space="preserve"> PAGEREF _Toc31185647 \h </w:instrText>
+              <w:instrText xml:space="preserve"> PAGEREF _Toc31358726 \h </w:instrText>
             </w:r>
             <w:r>
               <w:rPr>
@@ -236,7 +236,7 @@
               <w:noProof/>
             </w:rPr>
           </w:pPr>
-          <w:hyperlink w:anchor="_Toc31185648" w:history="1">
+          <w:hyperlink w:anchor="_Toc31358727" w:history="1">
             <w:r>
               <w:rPr>
                 <w:rStyle w:val="Hyperlink"/>
@@ -263,7 +263,7 @@
                 <w:noProof/>
                 <w:webHidden/>
               </w:rPr>
-              <w:instrText xml:space="preserve"> PAGEREF _Toc31185648 \h </w:instrText>
+              <w:instrText xml:space="preserve"> PAGEREF _Toc31358727 \h </w:instrText>
             </w:r>
             <w:r>
               <w:rPr>
@@ -305,7 +305,7 @@
               <w:noProof/>
             </w:rPr>
           </w:pPr>
-          <w:hyperlink w:anchor="_Toc31185649" w:history="1">
+          <w:hyperlink w:anchor="_Toc31358728" w:history="1">
             <w:r>
               <w:rPr>
                 <w:rStyle w:val="Hyperlink"/>
@@ -345,7 +345,7 @@
                 <w:noProof/>
                 <w:webHidden/>
               </w:rPr>
-              <w:instrText xml:space="preserve"> PAGEREF _Toc31185649 \h </w:instrText>
+              <w:instrText xml:space="preserve"> PAGEREF _Toc31358728 \h </w:instrText>
             </w:r>
             <w:r>
               <w:rPr>
@@ -387,7 +387,7 @@
               <w:noProof/>
             </w:rPr>
           </w:pPr>
-          <w:hyperlink w:anchor="_Toc31185650" w:history="1">
+          <w:hyperlink w:anchor="_Toc31358729" w:history="1">
             <w:r>
               <w:rPr>
                 <w:rStyle w:val="Hyperlink"/>
@@ -414,7 +414,7 @@
                 <w:noProof/>
                 <w:webHidden/>
               </w:rPr>
-              <w:instrText xml:space="preserve"> PAGEREF _Toc31185650 \h </w:instrText>
+              <w:instrText xml:space="preserve"> PAGEREF _Toc31358729 \h </w:instrText>
             </w:r>
             <w:r>
               <w:rPr>
@@ -456,7 +456,7 @@
               <w:noProof/>
             </w:rPr>
           </w:pPr>
-          <w:hyperlink w:anchor="_Toc31185651" w:history="1">
+          <w:hyperlink w:anchor="_Toc31358730" w:history="1">
             <w:r>
               <w:rPr>
                 <w:rStyle w:val="Hyperlink"/>
@@ -483,7 +483,7 @@
                 <w:noProof/>
                 <w:webHidden/>
               </w:rPr>
-              <w:instrText xml:space="preserve"> PAGEREF _Toc31185651 \h </w:instrText>
+              <w:instrText xml:space="preserve"> PAGEREF _Toc31358730 \h </w:instrText>
             </w:r>
             <w:r>
               <w:rPr>
@@ -525,7 +525,7 @@
               <w:noProof/>
             </w:rPr>
           </w:pPr>
-          <w:hyperlink w:anchor="_Toc31185652" w:history="1">
+          <w:hyperlink w:anchor="_Toc31358731" w:history="1">
             <w:r>
               <w:rPr>
                 <w:rStyle w:val="Hyperlink"/>
@@ -567,7 +567,7 @@
                 <w:noProof/>
                 <w:webHidden/>
               </w:rPr>
-              <w:instrText xml:space="preserve"> PAGEREF _Toc31185652 \h </w:instrText>
+              <w:instrText xml:space="preserve"> PAGEREF _Toc31358731 \h </w:instrText>
             </w:r>
             <w:r>
               <w:rPr>
@@ -609,7 +609,7 @@
               <w:noProof/>
             </w:rPr>
           </w:pPr>
-          <w:hyperlink w:anchor="_Toc31185653" w:history="1">
+          <w:hyperlink w:anchor="_Toc31358732" w:history="1">
             <w:r>
               <w:rPr>
                 <w:rStyle w:val="Hyperlink"/>
@@ -636,7 +636,7 @@
                 <w:noProof/>
                 <w:webHidden/>
               </w:rPr>
-              <w:instrText xml:space="preserve"> PAGEREF _Toc31185653 \h </w:instrText>
+              <w:instrText xml:space="preserve"> PAGEREF _Toc31358732 \h </w:instrText>
             </w:r>
             <w:r>
               <w:rPr>
@@ -657,6 +657,297 @@
                 <w:webHidden/>
               </w:rPr>
               <w:t>6</w:t>
+            </w:r>
+            <w:r>
+              <w:rPr>
+                <w:noProof/>
+                <w:webHidden/>
+              </w:rPr>
+              <w:fldChar w:fldCharType="end"/>
+            </w:r>
+          </w:hyperlink>
+        </w:p>
+        <w:p>
+          <w:pPr>
+            <w:pStyle w:val="TOC1"/>
+            <w:tabs>
+              <w:tab w:val="right" w:leader="dot" w:pos="9350"/>
+            </w:tabs>
+            <w:rPr>
+              <w:rFonts w:eastAsiaTheme="minorEastAsia"/>
+              <w:noProof/>
+            </w:rPr>
+          </w:pPr>
+          <w:hyperlink w:anchor="_Toc31358733" w:history="1">
+            <w:r>
+              <w:rPr>
+                <w:rStyle w:val="Hyperlink"/>
+                <w:noProof/>
+              </w:rPr>
+              <w:t>7.0: Lecture 7 (January 29</w:t>
+            </w:r>
+            <w:r>
+              <w:rPr>
+                <w:rStyle w:val="Hyperlink"/>
+                <w:noProof/>
+                <w:vertAlign w:val="superscript"/>
+              </w:rPr>
+              <w:t>th</w:t>
+            </w:r>
+            <w:r>
+              <w:rPr>
+                <w:rStyle w:val="Hyperlink"/>
+                <w:noProof/>
+              </w:rPr>
+              <w:t>, 2020)</w:t>
+            </w:r>
+            <w:r>
+              <w:rPr>
+                <w:noProof/>
+                <w:webHidden/>
+              </w:rPr>
+              <w:tab/>
+            </w:r>
+            <w:r>
+              <w:rPr>
+                <w:noProof/>
+                <w:webHidden/>
+              </w:rPr>
+              <w:fldChar w:fldCharType="begin"/>
+            </w:r>
+            <w:r>
+              <w:rPr>
+                <w:noProof/>
+                <w:webHidden/>
+              </w:rPr>
+              <w:instrText xml:space="preserve"> PAGEREF _Toc31358733 \h </w:instrText>
+            </w:r>
+            <w:r>
+              <w:rPr>
+                <w:noProof/>
+                <w:webHidden/>
+              </w:rPr>
+            </w:r>
+            <w:r>
+              <w:rPr>
+                <w:noProof/>
+                <w:webHidden/>
+              </w:rPr>
+              <w:fldChar w:fldCharType="separate"/>
+            </w:r>
+            <w:r>
+              <w:rPr>
+                <w:noProof/>
+                <w:webHidden/>
+              </w:rPr>
+              <w:t>7</w:t>
+            </w:r>
+            <w:r>
+              <w:rPr>
+                <w:noProof/>
+                <w:webHidden/>
+              </w:rPr>
+              <w:fldChar w:fldCharType="end"/>
+            </w:r>
+          </w:hyperlink>
+        </w:p>
+        <w:p>
+          <w:pPr>
+            <w:pStyle w:val="TOC2"/>
+            <w:tabs>
+              <w:tab w:val="right" w:leader="dot" w:pos="9350"/>
+            </w:tabs>
+            <w:rPr>
+              <w:rFonts w:cstheme="minorBidi"/>
+              <w:noProof/>
+            </w:rPr>
+          </w:pPr>
+          <w:hyperlink w:anchor="_Toc31358734" w:history="1">
+            <w:r>
+              <w:rPr>
+                <w:rStyle w:val="Hyperlink"/>
+                <w:noProof/>
+              </w:rPr>
+              <w:t>7.1 Partial derivatives:</w:t>
+            </w:r>
+            <w:r>
+              <w:rPr>
+                <w:noProof/>
+                <w:webHidden/>
+              </w:rPr>
+              <w:tab/>
+            </w:r>
+            <w:r>
+              <w:rPr>
+                <w:noProof/>
+                <w:webHidden/>
+              </w:rPr>
+              <w:fldChar w:fldCharType="begin"/>
+            </w:r>
+            <w:r>
+              <w:rPr>
+                <w:noProof/>
+                <w:webHidden/>
+              </w:rPr>
+              <w:instrText xml:space="preserve"> PAGEREF _Toc31358734 \h </w:instrText>
+            </w:r>
+            <w:r>
+              <w:rPr>
+                <w:noProof/>
+                <w:webHidden/>
+              </w:rPr>
+            </w:r>
+            <w:r>
+              <w:rPr>
+                <w:noProof/>
+                <w:webHidden/>
+              </w:rPr>
+              <w:fldChar w:fldCharType="separate"/>
+            </w:r>
+            <w:r>
+              <w:rPr>
+                <w:noProof/>
+                <w:webHidden/>
+              </w:rPr>
+              <w:t>7</w:t>
+            </w:r>
+            <w:r>
+              <w:rPr>
+                <w:noProof/>
+                <w:webHidden/>
+              </w:rPr>
+              <w:fldChar w:fldCharType="end"/>
+            </w:r>
+          </w:hyperlink>
+        </w:p>
+        <w:p>
+          <w:pPr>
+            <w:pStyle w:val="TOC2"/>
+            <w:tabs>
+              <w:tab w:val="right" w:leader="dot" w:pos="9350"/>
+            </w:tabs>
+            <w:rPr>
+              <w:rFonts w:cstheme="minorBidi"/>
+              <w:noProof/>
+            </w:rPr>
+          </w:pPr>
+          <w:hyperlink w:anchor="_Toc31358735" w:history="1">
+            <w:r>
+              <w:rPr>
+                <w:rStyle w:val="Hyperlink"/>
+                <w:noProof/>
+              </w:rPr>
+              <w:t>7.2 Differential of a function</w:t>
+            </w:r>
+            <w:r>
+              <w:rPr>
+                <w:noProof/>
+                <w:webHidden/>
+              </w:rPr>
+              <w:tab/>
+            </w:r>
+            <w:r>
+              <w:rPr>
+                <w:noProof/>
+                <w:webHidden/>
+              </w:rPr>
+              <w:fldChar w:fldCharType="begin"/>
+            </w:r>
+            <w:r>
+              <w:rPr>
+                <w:noProof/>
+                <w:webHidden/>
+              </w:rPr>
+              <w:instrText xml:space="preserve"> PAGEREF _Toc31358735 \h </w:instrText>
+            </w:r>
+            <w:r>
+              <w:rPr>
+                <w:noProof/>
+                <w:webHidden/>
+              </w:rPr>
+            </w:r>
+            <w:r>
+              <w:rPr>
+                <w:noProof/>
+                <w:webHidden/>
+              </w:rPr>
+              <w:fldChar w:fldCharType="separate"/>
+            </w:r>
+            <w:r>
+              <w:rPr>
+                <w:noProof/>
+                <w:webHidden/>
+              </w:rPr>
+              <w:t>7</w:t>
+            </w:r>
+            <w:r>
+              <w:rPr>
+                <w:noProof/>
+                <w:webHidden/>
+              </w:rPr>
+              <w:fldChar w:fldCharType="end"/>
+            </w:r>
+          </w:hyperlink>
+        </w:p>
+        <w:p>
+          <w:pPr>
+            <w:pStyle w:val="TOC2"/>
+            <w:tabs>
+              <w:tab w:val="right" w:leader="dot" w:pos="9350"/>
+            </w:tabs>
+            <w:rPr>
+              <w:rFonts w:cstheme="minorBidi"/>
+              <w:noProof/>
+            </w:rPr>
+          </w:pPr>
+          <w:hyperlink w:anchor="_Toc31358736" w:history="1">
+            <w:r>
+              <w:rPr>
+                <w:rStyle w:val="Hyperlink"/>
+                <w:noProof/>
+              </w:rPr>
+              <w:t>7.3 Directional derivative</w:t>
+            </w:r>
+            <w:r>
+              <w:rPr>
+                <w:noProof/>
+                <w:webHidden/>
+              </w:rPr>
+              <w:tab/>
+            </w:r>
+            <w:r>
+              <w:rPr>
+                <w:noProof/>
+                <w:webHidden/>
+              </w:rPr>
+              <w:fldChar w:fldCharType="begin"/>
+            </w:r>
+            <w:r>
+              <w:rPr>
+                <w:noProof/>
+                <w:webHidden/>
+              </w:rPr>
+              <w:instrText xml:space="preserve"> PAGEREF _Toc31358736 \h </w:instrText>
+            </w:r>
+            <w:r>
+              <w:rPr>
+                <w:noProof/>
+                <w:webHidden/>
+              </w:rPr>
+            </w:r>
+            <w:r>
+              <w:rPr>
+                <w:noProof/>
+                <w:webHidden/>
+              </w:rPr>
+              <w:fldChar w:fldCharType="separate"/>
+            </w:r>
+            <w:r>
+              <w:rPr>
+                <w:noProof/>
+                <w:webHidden/>
+              </w:rPr>
+              <w:t>7</w:t>
             </w:r>
             <w:r>
               <w:rPr>
@@ -884,62 +1175,11 @@
     </w:p>
     <w:p>
       <w:pPr>
-        <w:jc w:val="both"/>
-        <w:rPr>
-          <w:rFonts w:asciiTheme="majorBidi" w:hAnsiTheme="majorBidi" w:cstheme="majorBidi"/>
-          <w:b/>
-          <w:bCs/>
-          <w:sz w:val="24"/>
-          <w:szCs w:val="24"/>
-          <w:u w:val="single"/>
-        </w:rPr>
-      </w:pPr>
-    </w:p>
-    <w:p>
-      <w:pPr>
-        <w:jc w:val="both"/>
-        <w:rPr>
-          <w:rFonts w:asciiTheme="majorBidi" w:hAnsiTheme="majorBidi" w:cstheme="majorBidi"/>
-          <w:b/>
-          <w:bCs/>
-          <w:sz w:val="24"/>
-          <w:szCs w:val="24"/>
-          <w:u w:val="single"/>
-        </w:rPr>
-      </w:pPr>
-    </w:p>
-    <w:p>
-      <w:pPr>
-        <w:jc w:val="both"/>
-        <w:rPr>
-          <w:rFonts w:asciiTheme="majorBidi" w:hAnsiTheme="majorBidi" w:cstheme="majorBidi"/>
-          <w:b/>
-          <w:bCs/>
-          <w:sz w:val="24"/>
-          <w:szCs w:val="24"/>
-          <w:u w:val="single"/>
-        </w:rPr>
-      </w:pPr>
-    </w:p>
-    <w:p>
-      <w:pPr>
-        <w:jc w:val="both"/>
-        <w:rPr>
-          <w:rFonts w:asciiTheme="majorBidi" w:hAnsiTheme="majorBidi" w:cstheme="majorBidi"/>
-          <w:b/>
-          <w:bCs/>
-          <w:sz w:val="24"/>
-          <w:szCs w:val="24"/>
-          <w:u w:val="single"/>
-        </w:rPr>
-      </w:pPr>
-    </w:p>
-    <w:p>
-      <w:pPr>
         <w:pStyle w:val="Title"/>
       </w:pPr>
-      <w:bookmarkStart w:id="0" w:name="_Toc31185646"/>
-      <w:r>
+      <w:bookmarkStart w:id="0" w:name="_Toc31358725"/>
+      <w:r>
+        <w:lastRenderedPageBreak/>
         <w:t xml:space="preserve">5.0: </w:t>
       </w:r>
       <w:r>
@@ -984,7 +1224,7 @@
           <w:rFonts w:eastAsiaTheme="minorEastAsia"/>
         </w:rPr>
       </w:pPr>
-      <w:bookmarkStart w:id="1" w:name="_Toc31185647"/>
+      <w:bookmarkStart w:id="1" w:name="_Toc31358726"/>
       <w:r>
         <w:t>5.</w:t>
       </w:r>
@@ -3466,7 +3706,7 @@
           </wp:anchor>
         </w:drawing>
       </w:r>
-      <w:bookmarkStart w:id="2" w:name="_Toc31185648"/>
+      <w:bookmarkStart w:id="2" w:name="_Toc31358727"/>
       <w:r>
         <w:rPr>
           <w:rStyle w:val="Heading1Char"/>
@@ -5419,7 +5659,7 @@
           </wp:anchor>
         </w:drawing>
       </w:r>
-      <w:bookmarkStart w:id="3" w:name="_Toc31185649"/>
+      <w:bookmarkStart w:id="3" w:name="_Toc31358728"/>
       <w:r>
         <w:rPr>
           <w:rStyle w:val="Heading1Char"/>
@@ -7161,7 +7401,7 @@
           <w:rFonts w:eastAsiaTheme="minorEastAsia"/>
         </w:rPr>
       </w:pPr>
-      <w:bookmarkStart w:id="4" w:name="_Toc31185650"/>
+      <w:bookmarkStart w:id="4" w:name="_Toc31358729"/>
       <w:r>
         <w:rPr>
           <w:rFonts w:eastAsiaTheme="minorEastAsia"/>
@@ -8430,23 +8670,13 @@
           <w:szCs w:val="24"/>
         </w:rPr>
       </w:pPr>
-      <w:proofErr w:type="gramStart"/>
-      <w:r>
-        <w:rPr>
-          <w:rFonts w:asciiTheme="majorBidi" w:eastAsiaTheme="minorEastAsia" w:hAnsiTheme="majorBidi" w:cstheme="majorBidi"/>
-          <w:sz w:val="24"/>
-          <w:szCs w:val="24"/>
-        </w:rPr>
-        <w:t>So</w:t>
-      </w:r>
-      <w:proofErr w:type="gramEnd"/>
-      <w:r>
-        <w:rPr>
-          <w:rFonts w:asciiTheme="majorBidi" w:eastAsiaTheme="minorEastAsia" w:hAnsiTheme="majorBidi" w:cstheme="majorBidi"/>
-          <w:sz w:val="24"/>
-          <w:szCs w:val="24"/>
-        </w:rPr>
-        <w:t xml:space="preserve"> we can conclude that </w:t>
+      <w:r>
+        <w:rPr>
+          <w:rFonts w:asciiTheme="majorBidi" w:eastAsiaTheme="minorEastAsia" w:hAnsiTheme="majorBidi" w:cstheme="majorBidi"/>
+          <w:sz w:val="24"/>
+          <w:szCs w:val="24"/>
+        </w:rPr>
+        <w:t xml:space="preserve">So we can conclude that </w:t>
       </w:r>
     </w:p>
     <w:p>
@@ -8672,7 +8902,7 @@
           <w:rFonts w:eastAsiaTheme="minorEastAsia"/>
         </w:rPr>
       </w:pPr>
-      <w:bookmarkStart w:id="5" w:name="_Toc31185651"/>
+      <w:bookmarkStart w:id="5" w:name="_Toc31358730"/>
       <w:r>
         <w:rPr>
           <w:rFonts w:eastAsiaTheme="minorEastAsia"/>
@@ -9993,7 +10223,7 @@
           <w:rFonts w:eastAsiaTheme="minorEastAsia"/>
         </w:rPr>
       </w:pPr>
-      <w:bookmarkStart w:id="6" w:name="_Toc31185652"/>
+      <w:bookmarkStart w:id="6" w:name="_Toc31358731"/>
       <w:r>
         <w:rPr>
           <w:rFonts w:eastAsiaTheme="minorEastAsia"/>
@@ -10035,7 +10265,7 @@
           <w:rFonts w:eastAsiaTheme="minorEastAsia"/>
         </w:rPr>
       </w:pPr>
-      <w:bookmarkStart w:id="7" w:name="_Toc31185653"/>
+      <w:bookmarkStart w:id="7" w:name="_Toc31358732"/>
       <w:r>
         <w:rPr>
           <w:rFonts w:eastAsiaTheme="minorEastAsia"/>
@@ -12905,6 +13135,7 @@
           <w:rFonts w:eastAsiaTheme="minorEastAsia"/>
         </w:rPr>
       </w:pPr>
+      <w:bookmarkStart w:id="8" w:name="_Toc31358733"/>
       <w:r>
         <w:rPr>
           <w:rFonts w:eastAsiaTheme="minorEastAsia"/>
@@ -12936,6 +13167,7 @@
       <w:r>
         <w:t>)</w:t>
       </w:r>
+      <w:bookmarkEnd w:id="8"/>
     </w:p>
     <w:p>
       <w:pPr>
@@ -12944,12 +13176,14 @@
           <w:rFonts w:eastAsiaTheme="minorEastAsia"/>
         </w:rPr>
       </w:pPr>
+      <w:bookmarkStart w:id="9" w:name="_Toc31358734"/>
       <w:r>
         <w:rPr>
           <w:rFonts w:eastAsiaTheme="minorEastAsia"/>
         </w:rPr>
         <w:t>7.1 Partial derivatives:</w:t>
       </w:r>
+      <w:bookmarkEnd w:id="9"/>
     </w:p>
     <w:p>
       <w:pPr>
@@ -13374,15 +13608,7 @@
                 <w:sz w:val="24"/>
                 <w:szCs w:val="24"/>
               </w:rPr>
-              <m:t>∂</m:t>
-            </m:r>
-            <m:r>
-              <w:rPr>
-                <w:rFonts w:ascii="Cambria Math" w:hAnsi="Cambria Math" w:cstheme="majorBidi"/>
-                <w:sz w:val="24"/>
-                <w:szCs w:val="24"/>
-              </w:rPr>
-              <m:t>f(x,y,z)</m:t>
+              <m:t>∂f(x,y,z)</m:t>
             </m:r>
           </m:num>
           <m:den>
@@ -13392,15 +13618,7 @@
                 <w:sz w:val="24"/>
                 <w:szCs w:val="24"/>
               </w:rPr>
-              <m:t>∂</m:t>
-            </m:r>
-            <m:r>
-              <w:rPr>
-                <w:rFonts w:ascii="Cambria Math" w:hAnsi="Cambria Math" w:cstheme="majorBidi"/>
-                <w:sz w:val="24"/>
-                <w:szCs w:val="24"/>
-              </w:rPr>
-              <m:t>y</m:t>
+              <m:t>∂y</m:t>
             </m:r>
           </m:den>
         </m:f>
@@ -13590,15 +13808,7 @@
                 <w:sz w:val="24"/>
                 <w:szCs w:val="24"/>
               </w:rPr>
-              <m:t>∂</m:t>
-            </m:r>
-            <m:r>
-              <w:rPr>
-                <w:rFonts w:ascii="Cambria Math" w:hAnsi="Cambria Math" w:cstheme="majorBidi"/>
-                <w:sz w:val="24"/>
-                <w:szCs w:val="24"/>
-              </w:rPr>
-              <m:t>(</m:t>
+              <m:t>∂(</m:t>
             </m:r>
             <m:rad>
               <m:radPr>
@@ -13728,15 +13938,7 @@
                 <w:sz w:val="24"/>
                 <w:szCs w:val="24"/>
               </w:rPr>
-              <m:t>∂</m:t>
-            </m:r>
-            <m:r>
-              <w:rPr>
-                <w:rFonts w:ascii="Cambria Math" w:hAnsi="Cambria Math" w:cstheme="majorBidi"/>
-                <w:sz w:val="24"/>
-                <w:szCs w:val="24"/>
-              </w:rPr>
-              <m:t xml:space="preserve">z </m:t>
+              <m:t xml:space="preserve">∂z </m:t>
             </m:r>
             <m:sSup>
               <m:sSupPr>
@@ -13781,12 +13983,14 @@
           <w:rFonts w:eastAsiaTheme="minorEastAsia"/>
         </w:rPr>
       </w:pPr>
+      <w:bookmarkStart w:id="10" w:name="_Toc31358735"/>
       <w:r>
         <w:rPr>
           <w:rFonts w:eastAsiaTheme="minorEastAsia"/>
         </w:rPr>
         <w:t>7.2 Differential of a function</w:t>
       </w:r>
+      <w:bookmarkEnd w:id="10"/>
     </w:p>
     <w:p>
       <w:pPr>
@@ -13979,13 +14183,7 @@
                 <w:rPr>
                   <w:rFonts w:ascii="Cambria Math" w:hAnsi="Cambria Math"/>
                 </w:rPr>
-                <m:t>∂</m:t>
-              </m:r>
-              <m:r>
-                <w:rPr>
-                  <w:rFonts w:ascii="Cambria Math" w:hAnsi="Cambria Math"/>
-                </w:rPr>
-                <m:t>f</m:t>
+                <m:t>∂f</m:t>
               </m:r>
             </m:num>
             <m:den>
@@ -14017,13 +14215,7 @@
                 <w:rPr>
                   <w:rFonts w:ascii="Cambria Math" w:hAnsi="Cambria Math"/>
                 </w:rPr>
-                <m:t>∂</m:t>
-              </m:r>
-              <m:r>
-                <w:rPr>
-                  <w:rFonts w:ascii="Cambria Math" w:hAnsi="Cambria Math"/>
-                </w:rPr>
-                <m:t>f</m:t>
+                <m:t>∂f</m:t>
               </m:r>
             </m:num>
             <m:den>
@@ -14031,13 +14223,7 @@
                 <w:rPr>
                   <w:rFonts w:ascii="Cambria Math" w:hAnsi="Cambria Math"/>
                 </w:rPr>
-                <m:t>∂</m:t>
-              </m:r>
-              <m:r>
-                <w:rPr>
-                  <w:rFonts w:ascii="Cambria Math" w:hAnsi="Cambria Math"/>
-                </w:rPr>
-                <m:t>y</m:t>
+                <m:t>∂y</m:t>
               </m:r>
             </m:den>
           </m:f>
@@ -14045,13 +14231,7 @@
             <w:rPr>
               <w:rFonts w:ascii="Cambria Math" w:hAnsi="Cambria Math"/>
             </w:rPr>
-            <m:t>∆</m:t>
-          </m:r>
-          <m:r>
-            <w:rPr>
-              <w:rFonts w:ascii="Cambria Math" w:hAnsi="Cambria Math"/>
-            </w:rPr>
-            <m:t>y+</m:t>
+            <m:t>∆y+</m:t>
           </m:r>
           <m:f>
             <m:fPr>
@@ -14067,13 +14247,7 @@
                 <w:rPr>
                   <w:rFonts w:ascii="Cambria Math" w:hAnsi="Cambria Math"/>
                 </w:rPr>
-                <m:t>∂</m:t>
-              </m:r>
-              <m:r>
-                <w:rPr>
-                  <w:rFonts w:ascii="Cambria Math" w:hAnsi="Cambria Math"/>
-                </w:rPr>
-                <m:t>f</m:t>
+                <m:t>∂f</m:t>
               </m:r>
             </m:num>
             <m:den>
@@ -14081,13 +14255,7 @@
                 <w:rPr>
                   <w:rFonts w:ascii="Cambria Math" w:hAnsi="Cambria Math"/>
                 </w:rPr>
-                <m:t>∂</m:t>
-              </m:r>
-              <m:r>
-                <w:rPr>
-                  <w:rFonts w:ascii="Cambria Math" w:hAnsi="Cambria Math"/>
-                </w:rPr>
-                <m:t>z</m:t>
+                <m:t>∂z</m:t>
               </m:r>
             </m:den>
           </m:f>
@@ -14095,35 +14263,19 @@
             <w:rPr>
               <w:rFonts w:ascii="Cambria Math" w:hAnsi="Cambria Math"/>
             </w:rPr>
-            <m:t>∆</m:t>
-          </m:r>
-          <m:r>
-            <w:rPr>
-              <w:rFonts w:ascii="Cambria Math" w:hAnsi="Cambria Math"/>
-            </w:rPr>
-            <m:t>z</m:t>
+            <m:t>∆z</m:t>
           </m:r>
         </m:oMath>
       </m:oMathPara>
     </w:p>
     <w:p>
-      <w:proofErr w:type="gramStart"/>
       <w:r>
         <w:rPr>
           <w:rFonts w:asciiTheme="majorBidi" w:hAnsiTheme="majorBidi" w:cstheme="majorBidi"/>
           <w:sz w:val="24"/>
           <w:szCs w:val="24"/>
         </w:rPr>
-        <w:t>So</w:t>
-      </w:r>
-      <w:proofErr w:type="gramEnd"/>
-      <w:r>
-        <w:rPr>
-          <w:rFonts w:asciiTheme="majorBidi" w:hAnsiTheme="majorBidi" w:cstheme="majorBidi"/>
-          <w:sz w:val="24"/>
-          <w:szCs w:val="24"/>
-        </w:rPr>
-        <w:t xml:space="preserve"> the differential of</w:t>
+        <w:t>So the differential of</w:t>
       </w:r>
       <w:r>
         <w:t xml:space="preserve"> </w:t>
@@ -14173,13 +14325,7 @@
               <w:rPr>
                 <w:rFonts w:ascii="Cambria Math" w:hAnsi="Cambria Math"/>
               </w:rPr>
-              <m:t>∂</m:t>
-            </m:r>
-            <m:r>
-              <w:rPr>
-                <w:rFonts w:ascii="Cambria Math" w:hAnsi="Cambria Math"/>
-              </w:rPr>
-              <m:t>f</m:t>
+              <m:t>∂f</m:t>
             </m:r>
           </m:num>
           <m:den>
@@ -14195,13 +14341,7 @@
           <w:rPr>
             <w:rFonts w:ascii="Cambria Math" w:hAnsi="Cambria Math"/>
           </w:rPr>
-          <m:t>d</m:t>
-        </m:r>
-        <m:r>
-          <w:rPr>
-            <w:rFonts w:ascii="Cambria Math" w:hAnsi="Cambria Math"/>
-          </w:rPr>
-          <m:t>x+</m:t>
+          <m:t>dx+</m:t>
         </m:r>
         <m:f>
           <m:fPr>
@@ -14217,13 +14357,7 @@
               <w:rPr>
                 <w:rFonts w:ascii="Cambria Math" w:hAnsi="Cambria Math"/>
               </w:rPr>
-              <m:t>∂</m:t>
-            </m:r>
-            <m:r>
-              <w:rPr>
-                <w:rFonts w:ascii="Cambria Math" w:hAnsi="Cambria Math"/>
-              </w:rPr>
-              <m:t>f</m:t>
+              <m:t>∂f</m:t>
             </m:r>
           </m:num>
           <m:den>
@@ -14231,13 +14365,7 @@
               <w:rPr>
                 <w:rFonts w:ascii="Cambria Math" w:hAnsi="Cambria Math"/>
               </w:rPr>
-              <m:t>∂</m:t>
-            </m:r>
-            <m:r>
-              <w:rPr>
-                <w:rFonts w:ascii="Cambria Math" w:hAnsi="Cambria Math"/>
-              </w:rPr>
-              <m:t>y</m:t>
+              <m:t>∂y</m:t>
             </m:r>
           </m:den>
         </m:f>
@@ -14245,13 +14373,7 @@
           <w:rPr>
             <w:rFonts w:ascii="Cambria Math" w:hAnsi="Cambria Math"/>
           </w:rPr>
-          <m:t>d</m:t>
-        </m:r>
-        <m:r>
-          <w:rPr>
-            <w:rFonts w:ascii="Cambria Math" w:hAnsi="Cambria Math"/>
-          </w:rPr>
-          <m:t>y+</m:t>
+          <m:t>dy+</m:t>
         </m:r>
         <m:f>
           <m:fPr>
@@ -14267,13 +14389,7 @@
               <w:rPr>
                 <w:rFonts w:ascii="Cambria Math" w:hAnsi="Cambria Math"/>
               </w:rPr>
-              <m:t>∂</m:t>
-            </m:r>
-            <m:r>
-              <w:rPr>
-                <w:rFonts w:ascii="Cambria Math" w:hAnsi="Cambria Math"/>
-              </w:rPr>
-              <m:t>f</m:t>
+              <m:t>∂f</m:t>
             </m:r>
           </m:num>
           <m:den>
@@ -14281,13 +14397,7 @@
               <w:rPr>
                 <w:rFonts w:ascii="Cambria Math" w:hAnsi="Cambria Math"/>
               </w:rPr>
-              <m:t>∂</m:t>
-            </m:r>
-            <m:r>
-              <w:rPr>
-                <w:rFonts w:ascii="Cambria Math" w:hAnsi="Cambria Math"/>
-              </w:rPr>
-              <m:t>z</m:t>
+              <m:t>∂z</m:t>
             </m:r>
           </m:den>
         </m:f>
@@ -14295,13 +14405,7 @@
           <w:rPr>
             <w:rFonts w:ascii="Cambria Math" w:hAnsi="Cambria Math"/>
           </w:rPr>
-          <m:t>d</m:t>
-        </m:r>
-        <m:r>
-          <w:rPr>
-            <w:rFonts w:ascii="Cambria Math" w:hAnsi="Cambria Math"/>
-          </w:rPr>
-          <m:t>z</m:t>
+          <m:t>dz</m:t>
         </m:r>
       </m:oMath>
       <w:r>
@@ -14316,12 +14420,14 @@
           <w:rFonts w:eastAsiaTheme="minorEastAsia"/>
         </w:rPr>
       </w:pPr>
+      <w:bookmarkStart w:id="11" w:name="_Toc31358736"/>
       <w:r>
         <w:rPr>
           <w:rFonts w:eastAsiaTheme="minorEastAsia"/>
         </w:rPr>
         <w:t>7.3 Directional derivative</w:t>
       </w:r>
+      <w:bookmarkEnd w:id="11"/>
     </w:p>
     <w:p>
       <w:pPr>
@@ -14508,15 +14614,7 @@
                   <w:sz w:val="24"/>
                   <w:szCs w:val="24"/>
                 </w:rPr>
-                <m:t>∂</m:t>
-              </m:r>
-              <m:r>
-                <w:rPr>
-                  <w:rFonts w:ascii="Cambria Math" w:hAnsi="Cambria Math" w:cstheme="majorBidi"/>
-                  <w:sz w:val="24"/>
-                  <w:szCs w:val="24"/>
-                </w:rPr>
-                <m:t>f</m:t>
+                <m:t>∂f</m:t>
               </m:r>
             </m:num>
             <m:den>
@@ -14526,15 +14624,7 @@
                   <w:sz w:val="24"/>
                   <w:szCs w:val="24"/>
                 </w:rPr>
-                <m:t>∂</m:t>
-              </m:r>
-              <m:r>
-                <w:rPr>
-                  <w:rFonts w:ascii="Cambria Math" w:hAnsi="Cambria Math" w:cstheme="majorBidi"/>
-                  <w:sz w:val="24"/>
-                  <w:szCs w:val="24"/>
-                </w:rPr>
-                <m:t>x</m:t>
+                <m:t>∂x</m:t>
               </m:r>
             </m:den>
           </m:f>
@@ -14604,15 +14694,7 @@
                   <w:sz w:val="24"/>
                   <w:szCs w:val="24"/>
                 </w:rPr>
-                <m:t>∂</m:t>
-              </m:r>
-              <m:r>
-                <w:rPr>
-                  <w:rFonts w:ascii="Cambria Math" w:hAnsi="Cambria Math" w:cstheme="majorBidi"/>
-                  <w:sz w:val="24"/>
-                  <w:szCs w:val="24"/>
-                </w:rPr>
-                <m:t>f</m:t>
+                <m:t>∂f</m:t>
               </m:r>
             </m:num>
             <m:den>
@@ -14622,15 +14704,7 @@
                   <w:sz w:val="24"/>
                   <w:szCs w:val="24"/>
                 </w:rPr>
-                <m:t>∂</m:t>
-              </m:r>
-              <m:r>
-                <w:rPr>
-                  <w:rFonts w:ascii="Cambria Math" w:hAnsi="Cambria Math" w:cstheme="majorBidi"/>
-                  <w:sz w:val="24"/>
-                  <w:szCs w:val="24"/>
-                </w:rPr>
-                <m:t>y</m:t>
+                <m:t>∂y</m:t>
               </m:r>
             </m:den>
           </m:f>
@@ -14660,15 +14734,7 @@
                   <w:sz w:val="24"/>
                   <w:szCs w:val="24"/>
                 </w:rPr>
-                <m:t>d</m:t>
-              </m:r>
-              <m:r>
-                <w:rPr>
-                  <w:rFonts w:ascii="Cambria Math" w:eastAsiaTheme="minorEastAsia" w:hAnsi="Cambria Math" w:cstheme="majorBidi"/>
-                  <w:sz w:val="24"/>
-                  <w:szCs w:val="24"/>
-                </w:rPr>
-                <m:t>y</m:t>
+                <m:t>dy</m:t>
               </m:r>
             </m:num>
             <m:den>
@@ -14708,15 +14774,7 @@
                   <w:sz w:val="24"/>
                   <w:szCs w:val="24"/>
                 </w:rPr>
-                <m:t>∂</m:t>
-              </m:r>
-              <m:r>
-                <w:rPr>
-                  <w:rFonts w:ascii="Cambria Math" w:hAnsi="Cambria Math" w:cstheme="majorBidi"/>
-                  <w:sz w:val="24"/>
-                  <w:szCs w:val="24"/>
-                </w:rPr>
-                <m:t>f</m:t>
+                <m:t>∂f</m:t>
               </m:r>
             </m:num>
             <m:den>
@@ -14726,15 +14784,7 @@
                   <w:sz w:val="24"/>
                   <w:szCs w:val="24"/>
                 </w:rPr>
-                <m:t>∂</m:t>
-              </m:r>
-              <m:r>
-                <w:rPr>
-                  <w:rFonts w:ascii="Cambria Math" w:hAnsi="Cambria Math" w:cstheme="majorBidi"/>
-                  <w:sz w:val="24"/>
-                  <w:szCs w:val="24"/>
-                </w:rPr>
-                <m:t>z</m:t>
+                <m:t>∂z</m:t>
               </m:r>
             </m:den>
           </m:f>
@@ -14764,15 +14814,7 @@
                   <w:sz w:val="24"/>
                   <w:szCs w:val="24"/>
                 </w:rPr>
-                <m:t>d</m:t>
-              </m:r>
-              <m:r>
-                <w:rPr>
-                  <w:rFonts w:ascii="Cambria Math" w:eastAsiaTheme="minorEastAsia" w:hAnsi="Cambria Math" w:cstheme="majorBidi"/>
-                  <w:sz w:val="24"/>
-                  <w:szCs w:val="24"/>
-                </w:rPr>
-                <m:t>z</m:t>
+                <m:t>dz</m:t>
               </m:r>
             </m:num>
             <m:den>
@@ -15784,15 +15826,7 @@
                           <w:sz w:val="24"/>
                           <w:szCs w:val="24"/>
                         </w:rPr>
-                        <m:t>∂</m:t>
-                      </m:r>
-                      <m:r>
-                        <w:rPr>
-                          <w:rFonts w:ascii="Cambria Math" w:hAnsi="Cambria Math" w:cstheme="majorBidi"/>
-                          <w:sz w:val="24"/>
-                          <w:szCs w:val="24"/>
-                        </w:rPr>
-                        <m:t>f</m:t>
+                        <m:t>∂f</m:t>
                       </m:r>
                     </m:num>
                     <m:den>
@@ -16366,15 +16400,7 @@
                           <w:sz w:val="24"/>
                           <w:szCs w:val="24"/>
                         </w:rPr>
-                        <m:t>∂</m:t>
-                      </m:r>
-                      <m:r>
-                        <w:rPr>
-                          <w:rFonts w:ascii="Cambria Math" w:hAnsi="Cambria Math" w:cstheme="majorBidi"/>
-                          <w:sz w:val="24"/>
-                          <w:szCs w:val="24"/>
-                        </w:rPr>
-                        <m:t>f</m:t>
+                        <m:t>∂f</m:t>
                       </m:r>
                     </m:num>
                     <m:den>
@@ -16451,15 +16477,7 @@
                   <w:sz w:val="24"/>
                   <w:szCs w:val="24"/>
                 </w:rPr>
-                <m:t>∂</m:t>
-              </m:r>
-              <m:r>
-                <w:rPr>
-                  <w:rFonts w:ascii="Cambria Math" w:hAnsi="Cambria Math" w:cstheme="majorBidi"/>
-                  <w:sz w:val="24"/>
-                  <w:szCs w:val="24"/>
-                </w:rPr>
-                <m:t>f</m:t>
+                <m:t>∂f</m:t>
               </m:r>
             </m:num>
             <m:den>
@@ -16469,15 +16487,7 @@
                   <w:sz w:val="24"/>
                   <w:szCs w:val="24"/>
                 </w:rPr>
-                <m:t>∂</m:t>
-              </m:r>
-              <m:r>
-                <w:rPr>
-                  <w:rFonts w:ascii="Cambria Math" w:hAnsi="Cambria Math" w:cstheme="majorBidi"/>
-                  <w:sz w:val="24"/>
-                  <w:szCs w:val="24"/>
-                </w:rPr>
-                <m:t>x</m:t>
+                <m:t>∂x</m:t>
               </m:r>
             </m:den>
           </m:f>
@@ -16547,15 +16557,7 @@
                   <w:sz w:val="24"/>
                   <w:szCs w:val="24"/>
                 </w:rPr>
-                <m:t>∂</m:t>
-              </m:r>
-              <m:r>
-                <w:rPr>
-                  <w:rFonts w:ascii="Cambria Math" w:hAnsi="Cambria Math" w:cstheme="majorBidi"/>
-                  <w:sz w:val="24"/>
-                  <w:szCs w:val="24"/>
-                </w:rPr>
-                <m:t>f</m:t>
+                <m:t>∂f</m:t>
               </m:r>
             </m:num>
             <m:den>
@@ -16565,15 +16567,7 @@
                   <w:sz w:val="24"/>
                   <w:szCs w:val="24"/>
                 </w:rPr>
-                <m:t>∂</m:t>
-              </m:r>
-              <m:r>
-                <w:rPr>
-                  <w:rFonts w:ascii="Cambria Math" w:hAnsi="Cambria Math" w:cstheme="majorBidi"/>
-                  <w:sz w:val="24"/>
-                  <w:szCs w:val="24"/>
-                </w:rPr>
-                <m:t>y</m:t>
+                <m:t>∂y</m:t>
               </m:r>
             </m:den>
           </m:f>
@@ -16643,15 +16637,7 @@
                   <w:sz w:val="24"/>
                   <w:szCs w:val="24"/>
                 </w:rPr>
-                <m:t>∂</m:t>
-              </m:r>
-              <m:r>
-                <w:rPr>
-                  <w:rFonts w:ascii="Cambria Math" w:hAnsi="Cambria Math" w:cstheme="majorBidi"/>
-                  <w:sz w:val="24"/>
-                  <w:szCs w:val="24"/>
-                </w:rPr>
-                <m:t>f</m:t>
+                <m:t>∂f</m:t>
               </m:r>
             </m:num>
             <m:den>
@@ -16661,18 +16647,8 @@
                   <w:sz w:val="24"/>
                   <w:szCs w:val="24"/>
                 </w:rPr>
-                <m:t>∂</m:t>
+                <m:t>∂z</m:t>
               </m:r>
-              <m:r>
-                <w:rPr>
-                  <w:rFonts w:ascii="Cambria Math" w:hAnsi="Cambria Math" w:cstheme="majorBidi"/>
-                  <w:sz w:val="24"/>
-                  <w:szCs w:val="24"/>
-                </w:rPr>
-                <m:t>z</m:t>
-              </m:r>
-              <w:bookmarkStart w:id="8" w:name="_GoBack"/>
-              <w:bookmarkEnd w:id="8"/>
             </m:den>
           </m:f>
           <m:r>
@@ -16726,13 +16702,2069 @@
           <w:szCs w:val="24"/>
         </w:rPr>
       </w:pPr>
+      <m:oMathPara>
+        <m:oMath>
+          <m:r>
+            <w:rPr>
+              <w:rFonts w:ascii="Cambria Math" w:eastAsiaTheme="minorEastAsia" w:hAnsi="Cambria Math" w:cstheme="majorBidi"/>
+              <w:sz w:val="24"/>
+              <w:szCs w:val="24"/>
+            </w:rPr>
+            <w:lastRenderedPageBreak/>
+            <m:t>=</m:t>
+          </m:r>
+          <m:d>
+            <m:dPr>
+              <m:ctrlPr>
+                <w:rPr>
+                  <w:rFonts w:ascii="Cambria Math" w:eastAsiaTheme="minorEastAsia" w:hAnsi="Cambria Math" w:cstheme="majorBidi"/>
+                  <w:i/>
+                  <w:sz w:val="24"/>
+                  <w:szCs w:val="24"/>
+                </w:rPr>
+              </m:ctrlPr>
+            </m:dPr>
+            <m:e>
+              <m:f>
+                <m:fPr>
+                  <m:ctrlPr>
+                    <w:rPr>
+                      <w:rFonts w:ascii="Cambria Math" w:eastAsiaTheme="minorEastAsia" w:hAnsi="Cambria Math" w:cstheme="majorBidi"/>
+                      <w:i/>
+                      <w:sz w:val="24"/>
+                      <w:szCs w:val="24"/>
+                    </w:rPr>
+                  </m:ctrlPr>
+                </m:fPr>
+                <m:num>
+                  <m:r>
+                    <w:rPr>
+                      <w:rFonts w:ascii="Cambria Math" w:hAnsi="Cambria Math" w:cstheme="majorBidi"/>
+                      <w:sz w:val="24"/>
+                      <w:szCs w:val="24"/>
+                    </w:rPr>
+                    <m:t>∂f</m:t>
+                  </m:r>
+                </m:num>
+                <m:den>
+                  <m:r>
+                    <w:rPr>
+                      <w:rFonts w:ascii="Cambria Math" w:hAnsi="Cambria Math" w:cstheme="majorBidi"/>
+                      <w:sz w:val="24"/>
+                      <w:szCs w:val="24"/>
+                    </w:rPr>
+                    <m:t>∂x</m:t>
+                  </m:r>
+                </m:den>
+              </m:f>
+              <m:r>
+                <w:rPr>
+                  <w:rFonts w:ascii="Cambria Math" w:eastAsiaTheme="minorEastAsia" w:hAnsi="Cambria Math" w:cstheme="majorBidi"/>
+                  <w:sz w:val="24"/>
+                  <w:szCs w:val="24"/>
+                </w:rPr>
+                <m:t>,</m:t>
+              </m:r>
+              <m:f>
+                <m:fPr>
+                  <m:ctrlPr>
+                    <w:rPr>
+                      <w:rFonts w:ascii="Cambria Math" w:eastAsiaTheme="minorEastAsia" w:hAnsi="Cambria Math" w:cstheme="majorBidi"/>
+                      <w:i/>
+                      <w:sz w:val="24"/>
+                      <w:szCs w:val="24"/>
+                    </w:rPr>
+                  </m:ctrlPr>
+                </m:fPr>
+                <m:num>
+                  <m:r>
+                    <w:rPr>
+                      <w:rFonts w:ascii="Cambria Math" w:hAnsi="Cambria Math" w:cstheme="majorBidi"/>
+                      <w:sz w:val="24"/>
+                      <w:szCs w:val="24"/>
+                    </w:rPr>
+                    <m:t>∂f</m:t>
+                  </m:r>
+                </m:num>
+                <m:den>
+                  <m:r>
+                    <w:rPr>
+                      <w:rFonts w:ascii="Cambria Math" w:hAnsi="Cambria Math" w:cstheme="majorBidi"/>
+                      <w:sz w:val="24"/>
+                      <w:szCs w:val="24"/>
+                    </w:rPr>
+                    <m:t>∂y</m:t>
+                  </m:r>
+                </m:den>
+              </m:f>
+              <m:r>
+                <w:rPr>
+                  <w:rFonts w:ascii="Cambria Math" w:eastAsiaTheme="minorEastAsia" w:hAnsi="Cambria Math" w:cstheme="majorBidi"/>
+                  <w:sz w:val="24"/>
+                  <w:szCs w:val="24"/>
+                </w:rPr>
+                <m:t>,</m:t>
+              </m:r>
+              <m:f>
+                <m:fPr>
+                  <m:ctrlPr>
+                    <w:rPr>
+                      <w:rFonts w:ascii="Cambria Math" w:eastAsiaTheme="minorEastAsia" w:hAnsi="Cambria Math" w:cstheme="majorBidi"/>
+                      <w:i/>
+                      <w:sz w:val="24"/>
+                      <w:szCs w:val="24"/>
+                    </w:rPr>
+                  </m:ctrlPr>
+                </m:fPr>
+                <m:num>
+                  <m:r>
+                    <w:rPr>
+                      <w:rFonts w:ascii="Cambria Math" w:hAnsi="Cambria Math" w:cstheme="majorBidi"/>
+                      <w:sz w:val="24"/>
+                      <w:szCs w:val="24"/>
+                    </w:rPr>
+                    <m:t>∂f</m:t>
+                  </m:r>
+                </m:num>
+                <m:den>
+                  <m:r>
+                    <w:rPr>
+                      <w:rFonts w:ascii="Cambria Math" w:hAnsi="Cambria Math" w:cstheme="majorBidi"/>
+                      <w:sz w:val="24"/>
+                      <w:szCs w:val="24"/>
+                    </w:rPr>
+                    <m:t>∂z</m:t>
+                  </m:r>
+                </m:den>
+              </m:f>
+            </m:e>
+          </m:d>
+          <m:r>
+            <w:rPr>
+              <w:rFonts w:ascii="Cambria Math" w:eastAsiaTheme="minorEastAsia" w:hAnsi="Cambria Math" w:cstheme="majorBidi"/>
+              <w:sz w:val="24"/>
+              <w:szCs w:val="24"/>
+            </w:rPr>
+            <m:t>∙</m:t>
+          </m:r>
+          <m:d>
+            <m:dPr>
+              <m:ctrlPr>
+                <w:rPr>
+                  <w:rFonts w:ascii="Cambria Math" w:eastAsiaTheme="minorEastAsia" w:hAnsi="Cambria Math" w:cstheme="majorBidi"/>
+                  <w:i/>
+                  <w:sz w:val="24"/>
+                  <w:szCs w:val="24"/>
+                </w:rPr>
+              </m:ctrlPr>
+            </m:dPr>
+            <m:e>
+              <m:sSub>
+                <m:sSubPr>
+                  <m:ctrlPr>
+                    <w:rPr>
+                      <w:rFonts w:ascii="Cambria Math" w:eastAsiaTheme="minorEastAsia" w:hAnsi="Cambria Math" w:cstheme="majorBidi"/>
+                      <w:i/>
+                      <w:sz w:val="24"/>
+                      <w:szCs w:val="24"/>
+                    </w:rPr>
+                  </m:ctrlPr>
+                </m:sSubPr>
+                <m:e>
+                  <m:r>
+                    <w:rPr>
+                      <w:rFonts w:ascii="Cambria Math" w:eastAsiaTheme="minorEastAsia" w:hAnsi="Cambria Math" w:cstheme="majorBidi"/>
+                      <w:sz w:val="24"/>
+                      <w:szCs w:val="24"/>
+                    </w:rPr>
+                    <m:t>a</m:t>
+                  </m:r>
+                </m:e>
+                <m:sub>
+                  <m:r>
+                    <w:rPr>
+                      <w:rFonts w:ascii="Cambria Math" w:eastAsiaTheme="minorEastAsia" w:hAnsi="Cambria Math" w:cstheme="majorBidi"/>
+                      <w:sz w:val="24"/>
+                      <w:szCs w:val="24"/>
+                    </w:rPr>
+                    <m:t>1</m:t>
+                  </m:r>
+                </m:sub>
+              </m:sSub>
+              <m:r>
+                <w:rPr>
+                  <w:rFonts w:ascii="Cambria Math" w:eastAsiaTheme="minorEastAsia" w:hAnsi="Cambria Math" w:cstheme="majorBidi"/>
+                  <w:sz w:val="24"/>
+                  <w:szCs w:val="24"/>
+                </w:rPr>
+                <m:t>,</m:t>
+              </m:r>
+              <m:sSub>
+                <m:sSubPr>
+                  <m:ctrlPr>
+                    <w:rPr>
+                      <w:rFonts w:ascii="Cambria Math" w:eastAsiaTheme="minorEastAsia" w:hAnsi="Cambria Math" w:cstheme="majorBidi"/>
+                      <w:i/>
+                      <w:sz w:val="24"/>
+                      <w:szCs w:val="24"/>
+                    </w:rPr>
+                  </m:ctrlPr>
+                </m:sSubPr>
+                <m:e>
+                  <m:r>
+                    <w:rPr>
+                      <w:rFonts w:ascii="Cambria Math" w:eastAsiaTheme="minorEastAsia" w:hAnsi="Cambria Math" w:cstheme="majorBidi"/>
+                      <w:sz w:val="24"/>
+                      <w:szCs w:val="24"/>
+                    </w:rPr>
+                    <m:t>a</m:t>
+                  </m:r>
+                </m:e>
+                <m:sub>
+                  <m:r>
+                    <w:rPr>
+                      <w:rFonts w:ascii="Cambria Math" w:eastAsiaTheme="minorEastAsia" w:hAnsi="Cambria Math" w:cstheme="majorBidi"/>
+                      <w:sz w:val="24"/>
+                      <w:szCs w:val="24"/>
+                    </w:rPr>
+                    <m:t>2</m:t>
+                  </m:r>
+                </m:sub>
+              </m:sSub>
+              <m:r>
+                <w:rPr>
+                  <w:rFonts w:ascii="Cambria Math" w:eastAsiaTheme="minorEastAsia" w:hAnsi="Cambria Math" w:cstheme="majorBidi"/>
+                  <w:sz w:val="24"/>
+                  <w:szCs w:val="24"/>
+                </w:rPr>
+                <m:t>,</m:t>
+              </m:r>
+              <m:sSub>
+                <m:sSubPr>
+                  <m:ctrlPr>
+                    <w:rPr>
+                      <w:rFonts w:ascii="Cambria Math" w:eastAsiaTheme="minorEastAsia" w:hAnsi="Cambria Math" w:cstheme="majorBidi"/>
+                      <w:i/>
+                      <w:sz w:val="24"/>
+                      <w:szCs w:val="24"/>
+                    </w:rPr>
+                  </m:ctrlPr>
+                </m:sSubPr>
+                <m:e>
+                  <m:r>
+                    <w:rPr>
+                      <w:rFonts w:ascii="Cambria Math" w:eastAsiaTheme="minorEastAsia" w:hAnsi="Cambria Math" w:cstheme="majorBidi"/>
+                      <w:sz w:val="24"/>
+                      <w:szCs w:val="24"/>
+                    </w:rPr>
+                    <m:t>a</m:t>
+                  </m:r>
+                </m:e>
+                <m:sub>
+                  <m:r>
+                    <w:rPr>
+                      <w:rFonts w:ascii="Cambria Math" w:eastAsiaTheme="minorEastAsia" w:hAnsi="Cambria Math" w:cstheme="majorBidi"/>
+                      <w:sz w:val="24"/>
+                      <w:szCs w:val="24"/>
+                    </w:rPr>
+                    <m:t>3</m:t>
+                  </m:r>
+                </m:sub>
+              </m:sSub>
+            </m:e>
+          </m:d>
+          <m:r>
+            <w:rPr>
+              <w:rFonts w:ascii="Cambria Math" w:eastAsiaTheme="minorEastAsia" w:hAnsi="Cambria Math" w:cstheme="majorBidi"/>
+              <w:sz w:val="24"/>
+              <w:szCs w:val="24"/>
+            </w:rPr>
+            <m:t>=gradian f∙</m:t>
+          </m:r>
+          <m:acc>
+            <m:accPr>
+              <m:chr m:val="⃗"/>
+              <m:ctrlPr>
+                <w:rPr>
+                  <w:rFonts w:ascii="Cambria Math" w:eastAsiaTheme="minorEastAsia" w:hAnsi="Cambria Math" w:cstheme="majorBidi"/>
+                  <w:i/>
+                  <w:sz w:val="24"/>
+                  <w:szCs w:val="24"/>
+                </w:rPr>
+              </m:ctrlPr>
+            </m:accPr>
+            <m:e>
+              <m:r>
+                <w:rPr>
+                  <w:rFonts w:ascii="Cambria Math" w:eastAsiaTheme="minorEastAsia" w:hAnsi="Cambria Math" w:cstheme="majorBidi"/>
+                  <w:sz w:val="24"/>
+                  <w:szCs w:val="24"/>
+                </w:rPr>
+                <m:t>a</m:t>
+              </m:r>
+            </m:e>
+          </m:acc>
+        </m:oMath>
+      </m:oMathPara>
     </w:p>
     <w:p>
       <w:pPr>
-        <w:rPr>
-          <w:rFonts w:asciiTheme="majorHAnsi" w:eastAsiaTheme="minorEastAsia" w:hAnsiTheme="majorHAnsi" w:cstheme="majorBidi"/>
+        <w:jc w:val="both"/>
+        <w:rPr>
+          <w:rFonts w:asciiTheme="majorBidi" w:eastAsiaTheme="minorEastAsia" w:hAnsiTheme="majorBidi" w:cstheme="majorBidi"/>
+          <w:sz w:val="24"/>
+          <w:szCs w:val="24"/>
         </w:rPr>
       </w:pPr>
+      <w:r>
+        <w:rPr>
+          <w:rFonts w:asciiTheme="majorBidi" w:eastAsiaTheme="minorEastAsia" w:hAnsiTheme="majorBidi" w:cstheme="majorBidi"/>
+          <w:sz w:val="24"/>
+          <w:szCs w:val="24"/>
+        </w:rPr>
+        <w:t xml:space="preserve">Note that </w:t>
+      </w:r>
+      <m:oMath>
+        <m:f>
+          <m:fPr>
+            <m:ctrlPr>
+              <w:rPr>
+                <w:rFonts w:ascii="Cambria Math" w:eastAsiaTheme="minorEastAsia" w:hAnsi="Cambria Math" w:cstheme="majorBidi"/>
+                <w:i/>
+                <w:sz w:val="24"/>
+                <w:szCs w:val="24"/>
+              </w:rPr>
+            </m:ctrlPr>
+          </m:fPr>
+          <m:num>
+            <m:r>
+              <w:rPr>
+                <w:rFonts w:ascii="Cambria Math" w:hAnsi="Cambria Math" w:cstheme="majorBidi"/>
+                <w:sz w:val="24"/>
+                <w:szCs w:val="24"/>
+              </w:rPr>
+              <m:t>∂f</m:t>
+            </m:r>
+          </m:num>
+          <m:den>
+            <m:r>
+              <w:rPr>
+                <w:rFonts w:ascii="Cambria Math" w:hAnsi="Cambria Math" w:cstheme="majorBidi"/>
+                <w:sz w:val="24"/>
+                <w:szCs w:val="24"/>
+              </w:rPr>
+              <m:t>∂</m:t>
+            </m:r>
+            <m:acc>
+              <m:accPr>
+                <m:chr m:val="⃗"/>
+                <m:ctrlPr>
+                  <w:rPr>
+                    <w:rFonts w:ascii="Cambria Math" w:eastAsiaTheme="minorEastAsia" w:hAnsi="Cambria Math" w:cstheme="majorBidi"/>
+                    <w:i/>
+                    <w:sz w:val="24"/>
+                    <w:szCs w:val="24"/>
+                  </w:rPr>
+                </m:ctrlPr>
+              </m:accPr>
+              <m:e>
+                <m:r>
+                  <w:rPr>
+                    <w:rFonts w:ascii="Cambria Math" w:eastAsiaTheme="minorEastAsia" w:hAnsi="Cambria Math" w:cstheme="majorBidi"/>
+                    <w:sz w:val="24"/>
+                    <w:szCs w:val="24"/>
+                  </w:rPr>
+                  <m:t>a</m:t>
+                </m:r>
+              </m:e>
+            </m:acc>
+          </m:den>
+        </m:f>
+      </m:oMath>
+      <w:r>
+        <w:rPr>
+          <w:rFonts w:asciiTheme="majorBidi" w:eastAsiaTheme="minorEastAsia" w:hAnsiTheme="majorBidi" w:cstheme="majorBidi"/>
+          <w:sz w:val="24"/>
+          <w:szCs w:val="24"/>
+        </w:rPr>
+        <w:t xml:space="preserve"> is maximum when </w:t>
+      </w:r>
+      <m:oMath>
+        <m:acc>
+          <m:accPr>
+            <m:chr m:val="⃗"/>
+            <m:ctrlPr>
+              <w:rPr>
+                <w:rFonts w:ascii="Cambria Math" w:eastAsiaTheme="minorEastAsia" w:hAnsi="Cambria Math" w:cstheme="majorBidi"/>
+                <w:i/>
+                <w:sz w:val="24"/>
+                <w:szCs w:val="24"/>
+              </w:rPr>
+            </m:ctrlPr>
+          </m:accPr>
+          <m:e>
+            <m:r>
+              <w:rPr>
+                <w:rFonts w:ascii="Cambria Math" w:eastAsiaTheme="minorEastAsia" w:hAnsi="Cambria Math" w:cstheme="majorBidi"/>
+                <w:sz w:val="24"/>
+                <w:szCs w:val="24"/>
+              </w:rPr>
+              <m:t>a</m:t>
+            </m:r>
+          </m:e>
+        </m:acc>
+      </m:oMath>
+      <w:r>
+        <w:rPr>
+          <w:rFonts w:asciiTheme="majorBidi" w:eastAsiaTheme="minorEastAsia" w:hAnsiTheme="majorBidi" w:cstheme="majorBidi"/>
+          <w:sz w:val="24"/>
+          <w:szCs w:val="24"/>
+        </w:rPr>
+        <w:t xml:space="preserve"> is parallel to the gradian.</w:t>
+      </w:r>
+      <w:r>
+        <w:rPr>
+          <w:rFonts w:asciiTheme="majorBidi" w:eastAsiaTheme="minorEastAsia" w:hAnsiTheme="majorBidi" w:cstheme="majorBidi"/>
+          <w:sz w:val="24"/>
+          <w:szCs w:val="24"/>
+        </w:rPr>
+        <w:t xml:space="preserve"> And it is minimum when </w:t>
+      </w:r>
+      <m:oMath>
+        <m:acc>
+          <m:accPr>
+            <m:chr m:val="⃗"/>
+            <m:ctrlPr>
+              <w:rPr>
+                <w:rFonts w:ascii="Cambria Math" w:eastAsiaTheme="minorEastAsia" w:hAnsi="Cambria Math" w:cstheme="majorBidi"/>
+                <w:i/>
+                <w:sz w:val="24"/>
+                <w:szCs w:val="24"/>
+              </w:rPr>
+            </m:ctrlPr>
+          </m:accPr>
+          <m:e>
+            <m:r>
+              <w:rPr>
+                <w:rFonts w:ascii="Cambria Math" w:eastAsiaTheme="minorEastAsia" w:hAnsi="Cambria Math" w:cstheme="majorBidi"/>
+                <w:sz w:val="24"/>
+                <w:szCs w:val="24"/>
+              </w:rPr>
+              <m:t>a</m:t>
+            </m:r>
+          </m:e>
+        </m:acc>
+      </m:oMath>
+      <w:r>
+        <w:rPr>
+          <w:rFonts w:asciiTheme="majorBidi" w:eastAsiaTheme="minorEastAsia" w:hAnsiTheme="majorBidi" w:cstheme="majorBidi"/>
+          <w:sz w:val="24"/>
+          <w:szCs w:val="24"/>
+        </w:rPr>
+        <w:t xml:space="preserve"> has the opposite direction of the gradian.</w:t>
+      </w:r>
+    </w:p>
+    <w:p>
+      <w:pPr>
+        <w:jc w:val="both"/>
+        <w:rPr>
+          <w:rFonts w:asciiTheme="majorBidi" w:eastAsiaTheme="minorEastAsia" w:hAnsiTheme="majorBidi" w:cstheme="majorBidi"/>
+          <w:sz w:val="24"/>
+          <w:szCs w:val="24"/>
+        </w:rPr>
+      </w:pPr>
+    </w:p>
+    <w:p>
+      <w:pPr>
+        <w:jc w:val="both"/>
+        <w:rPr>
+          <w:rFonts w:asciiTheme="majorBidi" w:eastAsiaTheme="minorEastAsia" w:hAnsiTheme="majorBidi" w:cstheme="majorBidi"/>
+          <w:b/>
+          <w:bCs/>
+          <w:sz w:val="24"/>
+          <w:szCs w:val="24"/>
+        </w:rPr>
+      </w:pPr>
+      <w:r>
+        <w:rPr>
+          <w:rFonts w:asciiTheme="majorBidi" w:eastAsiaTheme="minorEastAsia" w:hAnsiTheme="majorBidi" w:cstheme="majorBidi"/>
+          <w:b/>
+          <w:bCs/>
+          <w:i/>
+          <w:iCs/>
+          <w:sz w:val="24"/>
+          <w:szCs w:val="24"/>
+        </w:rPr>
+        <w:t xml:space="preserve">Example: </w:t>
+      </w:r>
+      <w:r>
+        <w:rPr>
+          <w:rFonts w:asciiTheme="majorBidi" w:eastAsiaTheme="minorEastAsia" w:hAnsiTheme="majorBidi" w:cstheme="majorBidi"/>
+          <w:b/>
+          <w:bCs/>
+          <w:sz w:val="24"/>
+          <w:szCs w:val="24"/>
+        </w:rPr>
+        <w:t xml:space="preserve">Find the direction derivative of </w:t>
+      </w:r>
+      <m:oMath>
+        <m:r>
+          <m:rPr>
+            <m:sty m:val="bi"/>
+          </m:rPr>
+          <w:rPr>
+            <w:rFonts w:ascii="Cambria Math" w:eastAsiaTheme="minorEastAsia" w:hAnsi="Cambria Math" w:cstheme="majorBidi"/>
+            <w:sz w:val="24"/>
+            <w:szCs w:val="24"/>
+          </w:rPr>
+          <m:t>f</m:t>
+        </m:r>
+        <m:d>
+          <m:dPr>
+            <m:ctrlPr>
+              <w:rPr>
+                <w:rFonts w:ascii="Cambria Math" w:eastAsiaTheme="minorEastAsia" w:hAnsi="Cambria Math" w:cstheme="majorBidi"/>
+                <w:b/>
+                <w:bCs/>
+                <w:i/>
+                <w:sz w:val="24"/>
+                <w:szCs w:val="24"/>
+              </w:rPr>
+            </m:ctrlPr>
+          </m:dPr>
+          <m:e>
+            <m:r>
+              <m:rPr>
+                <m:sty m:val="bi"/>
+              </m:rPr>
+              <w:rPr>
+                <w:rFonts w:ascii="Cambria Math" w:eastAsiaTheme="minorEastAsia" w:hAnsi="Cambria Math" w:cstheme="majorBidi"/>
+                <w:sz w:val="24"/>
+                <w:szCs w:val="24"/>
+              </w:rPr>
+              <m:t>x,y,z</m:t>
+            </m:r>
+          </m:e>
+        </m:d>
+        <m:r>
+          <m:rPr>
+            <m:sty m:val="bi"/>
+          </m:rPr>
+          <w:rPr>
+            <w:rFonts w:ascii="Cambria Math" w:eastAsiaTheme="minorEastAsia" w:hAnsi="Cambria Math" w:cstheme="majorBidi"/>
+            <w:sz w:val="24"/>
+            <w:szCs w:val="24"/>
+          </w:rPr>
+          <m:t>=</m:t>
+        </m:r>
+        <m:sSup>
+          <m:sSupPr>
+            <m:ctrlPr>
+              <w:rPr>
+                <w:rFonts w:ascii="Cambria Math" w:eastAsiaTheme="minorEastAsia" w:hAnsi="Cambria Math" w:cstheme="majorBidi"/>
+                <w:b/>
+                <w:bCs/>
+                <w:i/>
+                <w:sz w:val="24"/>
+                <w:szCs w:val="24"/>
+              </w:rPr>
+            </m:ctrlPr>
+          </m:sSupPr>
+          <m:e>
+            <m:r>
+              <m:rPr>
+                <m:sty m:val="bi"/>
+              </m:rPr>
+              <w:rPr>
+                <w:rFonts w:ascii="Cambria Math" w:eastAsiaTheme="minorEastAsia" w:hAnsi="Cambria Math" w:cstheme="majorBidi"/>
+                <w:sz w:val="24"/>
+                <w:szCs w:val="24"/>
+              </w:rPr>
+              <m:t>x</m:t>
+            </m:r>
+          </m:e>
+          <m:sup>
+            <m:r>
+              <m:rPr>
+                <m:sty m:val="bi"/>
+              </m:rPr>
+              <w:rPr>
+                <w:rFonts w:ascii="Cambria Math" w:eastAsiaTheme="minorEastAsia" w:hAnsi="Cambria Math" w:cstheme="majorBidi"/>
+                <w:sz w:val="24"/>
+                <w:szCs w:val="24"/>
+              </w:rPr>
+              <m:t>2</m:t>
+            </m:r>
+          </m:sup>
+        </m:sSup>
+        <m:r>
+          <m:rPr>
+            <m:sty m:val="bi"/>
+          </m:rPr>
+          <w:rPr>
+            <w:rFonts w:ascii="Cambria Math" w:eastAsiaTheme="minorEastAsia" w:hAnsi="Cambria Math" w:cstheme="majorBidi"/>
+            <w:sz w:val="24"/>
+            <w:szCs w:val="24"/>
+          </w:rPr>
+          <m:t>+</m:t>
+        </m:r>
+        <m:sSup>
+          <m:sSupPr>
+            <m:ctrlPr>
+              <w:rPr>
+                <w:rFonts w:ascii="Cambria Math" w:eastAsiaTheme="minorEastAsia" w:hAnsi="Cambria Math" w:cstheme="majorBidi"/>
+                <w:b/>
+                <w:bCs/>
+                <w:i/>
+                <w:sz w:val="24"/>
+                <w:szCs w:val="24"/>
+              </w:rPr>
+            </m:ctrlPr>
+          </m:sSupPr>
+          <m:e>
+            <m:r>
+              <m:rPr>
+                <m:sty m:val="bi"/>
+              </m:rPr>
+              <w:rPr>
+                <w:rFonts w:ascii="Cambria Math" w:eastAsiaTheme="minorEastAsia" w:hAnsi="Cambria Math" w:cstheme="majorBidi"/>
+                <w:sz w:val="24"/>
+                <w:szCs w:val="24"/>
+              </w:rPr>
+              <m:t>y</m:t>
+            </m:r>
+          </m:e>
+          <m:sup>
+            <m:r>
+              <m:rPr>
+                <m:sty m:val="bi"/>
+              </m:rPr>
+              <w:rPr>
+                <w:rFonts w:ascii="Cambria Math" w:eastAsiaTheme="minorEastAsia" w:hAnsi="Cambria Math" w:cstheme="majorBidi"/>
+                <w:sz w:val="24"/>
+                <w:szCs w:val="24"/>
+              </w:rPr>
+              <m:t>3</m:t>
+            </m:r>
+          </m:sup>
+        </m:sSup>
+        <m:rad>
+          <m:radPr>
+            <m:degHide m:val="1"/>
+            <m:ctrlPr>
+              <w:rPr>
+                <w:rFonts w:ascii="Cambria Math" w:eastAsiaTheme="minorEastAsia" w:hAnsi="Cambria Math" w:cstheme="majorBidi"/>
+                <w:b/>
+                <w:bCs/>
+                <w:i/>
+                <w:sz w:val="24"/>
+                <w:szCs w:val="24"/>
+              </w:rPr>
+            </m:ctrlPr>
+          </m:radPr>
+          <m:deg/>
+          <m:e>
+            <m:r>
+              <m:rPr>
+                <m:sty m:val="bi"/>
+              </m:rPr>
+              <w:rPr>
+                <w:rFonts w:ascii="Cambria Math" w:eastAsiaTheme="minorEastAsia" w:hAnsi="Cambria Math" w:cstheme="majorBidi"/>
+                <w:sz w:val="24"/>
+                <w:szCs w:val="24"/>
+              </w:rPr>
+              <m:t>z</m:t>
+            </m:r>
+          </m:e>
+        </m:rad>
+      </m:oMath>
+      <w:r>
+        <w:rPr>
+          <w:rFonts w:asciiTheme="majorBidi" w:eastAsiaTheme="minorEastAsia" w:hAnsiTheme="majorBidi" w:cstheme="majorBidi"/>
+          <w:b/>
+          <w:bCs/>
+          <w:sz w:val="24"/>
+          <w:szCs w:val="24"/>
+        </w:rPr>
+        <w:t xml:space="preserve">, knowing that </w:t>
+      </w:r>
+      <m:oMath>
+        <m:r>
+          <m:rPr>
+            <m:sty m:val="bi"/>
+          </m:rPr>
+          <w:rPr>
+            <w:rFonts w:ascii="Cambria Math" w:eastAsiaTheme="minorEastAsia" w:hAnsi="Cambria Math" w:cstheme="majorBidi"/>
+            <w:sz w:val="24"/>
+            <w:szCs w:val="24"/>
+          </w:rPr>
+          <m:t>A</m:t>
+        </m:r>
+        <m:d>
+          <m:dPr>
+            <m:ctrlPr>
+              <w:rPr>
+                <w:rFonts w:ascii="Cambria Math" w:eastAsiaTheme="minorEastAsia" w:hAnsi="Cambria Math" w:cstheme="majorBidi"/>
+                <w:b/>
+                <w:bCs/>
+                <w:i/>
+                <w:sz w:val="24"/>
+                <w:szCs w:val="24"/>
+              </w:rPr>
+            </m:ctrlPr>
+          </m:dPr>
+          <m:e>
+            <m:r>
+              <m:rPr>
+                <m:sty m:val="bi"/>
+              </m:rPr>
+              <w:rPr>
+                <w:rFonts w:ascii="Cambria Math" w:eastAsiaTheme="minorEastAsia" w:hAnsi="Cambria Math" w:cstheme="majorBidi"/>
+                <w:sz w:val="24"/>
+                <w:szCs w:val="24"/>
+              </w:rPr>
+              <m:t>1,2,3</m:t>
+            </m:r>
+          </m:e>
+        </m:d>
+        <m:r>
+          <m:rPr>
+            <m:sty m:val="bi"/>
+          </m:rPr>
+          <w:rPr>
+            <w:rFonts w:ascii="Cambria Math" w:eastAsiaTheme="minorEastAsia" w:hAnsi="Cambria Math" w:cstheme="majorBidi"/>
+            <w:sz w:val="24"/>
+            <w:szCs w:val="24"/>
+          </w:rPr>
+          <m:t>, B</m:t>
+        </m:r>
+        <m:d>
+          <m:dPr>
+            <m:ctrlPr>
+              <w:rPr>
+                <w:rFonts w:ascii="Cambria Math" w:eastAsiaTheme="minorEastAsia" w:hAnsi="Cambria Math" w:cstheme="majorBidi"/>
+                <w:b/>
+                <w:bCs/>
+                <w:i/>
+                <w:sz w:val="24"/>
+                <w:szCs w:val="24"/>
+              </w:rPr>
+            </m:ctrlPr>
+          </m:dPr>
+          <m:e>
+            <m:r>
+              <m:rPr>
+                <m:sty m:val="bi"/>
+              </m:rPr>
+              <w:rPr>
+                <w:rFonts w:ascii="Cambria Math" w:eastAsiaTheme="minorEastAsia" w:hAnsi="Cambria Math" w:cstheme="majorBidi"/>
+                <w:sz w:val="24"/>
+                <w:szCs w:val="24"/>
+              </w:rPr>
+              <m:t>2,-1,0</m:t>
+            </m:r>
+          </m:e>
+        </m:d>
+        <m:r>
+          <m:rPr>
+            <m:sty m:val="bi"/>
+          </m:rPr>
+          <w:rPr>
+            <w:rFonts w:ascii="Cambria Math" w:eastAsiaTheme="minorEastAsia" w:hAnsi="Cambria Math" w:cstheme="majorBidi"/>
+            <w:sz w:val="24"/>
+            <w:szCs w:val="24"/>
+          </w:rPr>
+          <m:t>, C(1,2,4)</m:t>
+        </m:r>
+      </m:oMath>
+      <w:r>
+        <w:rPr>
+          <w:rFonts w:asciiTheme="majorBidi" w:eastAsiaTheme="minorEastAsia" w:hAnsiTheme="majorBidi" w:cstheme="majorBidi"/>
+          <w:b/>
+          <w:bCs/>
+          <w:sz w:val="24"/>
+          <w:szCs w:val="24"/>
+        </w:rPr>
+        <w:t xml:space="preserve">, and that </w:t>
+      </w:r>
+      <m:oMath>
+        <m:acc>
+          <m:accPr>
+            <m:chr m:val="⃗"/>
+            <m:ctrlPr>
+              <w:rPr>
+                <w:rFonts w:ascii="Cambria Math" w:eastAsiaTheme="minorEastAsia" w:hAnsi="Cambria Math" w:cstheme="majorBidi"/>
+                <w:b/>
+                <w:bCs/>
+                <w:i/>
+                <w:sz w:val="24"/>
+                <w:szCs w:val="24"/>
+              </w:rPr>
+            </m:ctrlPr>
+          </m:accPr>
+          <m:e>
+            <m:r>
+              <m:rPr>
+                <m:sty m:val="bi"/>
+              </m:rPr>
+              <w:rPr>
+                <w:rFonts w:ascii="Cambria Math" w:eastAsiaTheme="minorEastAsia" w:hAnsi="Cambria Math" w:cstheme="majorBidi"/>
+                <w:sz w:val="24"/>
+                <w:szCs w:val="24"/>
+              </w:rPr>
+              <m:t>a</m:t>
+            </m:r>
+          </m:e>
+        </m:acc>
+      </m:oMath>
+      <w:r>
+        <w:rPr>
+          <w:rFonts w:asciiTheme="majorBidi" w:eastAsiaTheme="minorEastAsia" w:hAnsiTheme="majorBidi" w:cstheme="majorBidi"/>
+          <w:b/>
+          <w:bCs/>
+          <w:sz w:val="24"/>
+          <w:szCs w:val="24"/>
+        </w:rPr>
+        <w:t xml:space="preserve"> is parallel to </w:t>
+      </w:r>
+      <m:oMath>
+        <m:r>
+          <m:rPr>
+            <m:sty m:val="bi"/>
+          </m:rPr>
+          <w:rPr>
+            <w:rFonts w:ascii="Cambria Math" w:eastAsiaTheme="minorEastAsia" w:hAnsi="Cambria Math" w:cstheme="majorBidi"/>
+            <w:sz w:val="24"/>
+            <w:szCs w:val="24"/>
+          </w:rPr>
+          <m:t>AB</m:t>
+        </m:r>
+      </m:oMath>
+    </w:p>
+    <w:p>
+      <w:pPr>
+        <w:jc w:val="both"/>
+        <w:rPr>
+          <w:rFonts w:asciiTheme="majorBidi" w:eastAsiaTheme="minorEastAsia" w:hAnsiTheme="majorBidi" w:cstheme="majorBidi"/>
+          <w:sz w:val="24"/>
+          <w:szCs w:val="24"/>
+          <w:u w:val="single"/>
+        </w:rPr>
+      </w:pPr>
+      <w:r>
+        <w:rPr>
+          <w:rFonts w:asciiTheme="majorBidi" w:eastAsiaTheme="minorEastAsia" w:hAnsiTheme="majorBidi" w:cstheme="majorBidi"/>
+          <w:sz w:val="24"/>
+          <w:szCs w:val="24"/>
+          <w:u w:val="single"/>
+        </w:rPr>
+        <w:t xml:space="preserve">Find </w:t>
+      </w:r>
+      <m:oMath>
+        <m:sSub>
+          <m:sSubPr>
+            <m:ctrlPr>
+              <w:rPr>
+                <w:rFonts w:ascii="Cambria Math" w:eastAsiaTheme="minorEastAsia" w:hAnsi="Cambria Math" w:cstheme="majorBidi"/>
+                <w:i/>
+                <w:sz w:val="24"/>
+                <w:szCs w:val="24"/>
+                <w:u w:val="single"/>
+              </w:rPr>
+            </m:ctrlPr>
+          </m:sSubPr>
+          <m:e>
+            <m:d>
+              <m:dPr>
+                <m:begChr m:val=""/>
+                <m:endChr m:val="|"/>
+                <m:ctrlPr>
+                  <w:rPr>
+                    <w:rFonts w:ascii="Cambria Math" w:eastAsiaTheme="minorEastAsia" w:hAnsi="Cambria Math" w:cstheme="majorBidi"/>
+                    <w:i/>
+                    <w:sz w:val="24"/>
+                    <w:szCs w:val="24"/>
+                    <w:u w:val="single"/>
+                  </w:rPr>
+                </m:ctrlPr>
+              </m:dPr>
+              <m:e>
+                <m:f>
+                  <m:fPr>
+                    <m:ctrlPr>
+                      <w:rPr>
+                        <w:rFonts w:ascii="Cambria Math" w:eastAsiaTheme="minorEastAsia" w:hAnsi="Cambria Math" w:cstheme="majorBidi"/>
+                        <w:i/>
+                        <w:sz w:val="24"/>
+                        <w:szCs w:val="24"/>
+                        <w:u w:val="single"/>
+                      </w:rPr>
+                    </m:ctrlPr>
+                  </m:fPr>
+                  <m:num>
+                    <m:r>
+                      <w:rPr>
+                        <w:rFonts w:ascii="Cambria Math" w:hAnsi="Cambria Math" w:cstheme="majorBidi"/>
+                        <w:sz w:val="24"/>
+                        <w:szCs w:val="24"/>
+                        <w:u w:val="single"/>
+                      </w:rPr>
+                      <m:t>∂f</m:t>
+                    </m:r>
+                  </m:num>
+                  <m:den>
+                    <m:r>
+                      <w:rPr>
+                        <w:rFonts w:ascii="Cambria Math" w:hAnsi="Cambria Math" w:cstheme="majorBidi"/>
+                        <w:sz w:val="24"/>
+                        <w:szCs w:val="24"/>
+                        <w:u w:val="single"/>
+                      </w:rPr>
+                      <m:t>∂</m:t>
+                    </m:r>
+                    <m:acc>
+                      <m:accPr>
+                        <m:chr m:val="⃗"/>
+                        <m:ctrlPr>
+                          <w:rPr>
+                            <w:rFonts w:ascii="Cambria Math" w:eastAsiaTheme="minorEastAsia" w:hAnsi="Cambria Math" w:cstheme="majorBidi"/>
+                            <w:i/>
+                            <w:sz w:val="24"/>
+                            <w:szCs w:val="24"/>
+                            <w:u w:val="single"/>
+                          </w:rPr>
+                        </m:ctrlPr>
+                      </m:accPr>
+                      <m:e>
+                        <m:r>
+                          <w:rPr>
+                            <w:rFonts w:ascii="Cambria Math" w:eastAsiaTheme="minorEastAsia" w:hAnsi="Cambria Math" w:cstheme="majorBidi"/>
+                            <w:sz w:val="24"/>
+                            <w:szCs w:val="24"/>
+                            <w:u w:val="single"/>
+                          </w:rPr>
+                          <m:t>a</m:t>
+                        </m:r>
+                      </m:e>
+                    </m:acc>
+                  </m:den>
+                </m:f>
+              </m:e>
+            </m:d>
+          </m:e>
+          <m:sub>
+            <m:r>
+              <w:rPr>
+                <w:rFonts w:ascii="Cambria Math" w:eastAsiaTheme="minorEastAsia" w:hAnsi="Cambria Math" w:cstheme="majorBidi"/>
+                <w:sz w:val="24"/>
+                <w:szCs w:val="24"/>
+                <w:u w:val="single"/>
+              </w:rPr>
+              <m:t>C</m:t>
+            </m:r>
+          </m:sub>
+        </m:sSub>
+      </m:oMath>
+      <w:r>
+        <w:rPr>
+          <w:rFonts w:asciiTheme="majorBidi" w:eastAsiaTheme="minorEastAsia" w:hAnsiTheme="majorBidi" w:cstheme="majorBidi"/>
+          <w:sz w:val="24"/>
+          <w:szCs w:val="24"/>
+          <w:u w:val="single"/>
+        </w:rPr>
+        <w:t>:</w:t>
+      </w:r>
+    </w:p>
+    <w:p>
+      <w:pPr>
+        <w:jc w:val="both"/>
+        <w:rPr>
+          <w:rFonts w:asciiTheme="majorBidi" w:eastAsiaTheme="minorEastAsia" w:hAnsiTheme="majorBidi" w:cstheme="majorBidi"/>
+          <w:sz w:val="24"/>
+          <w:szCs w:val="24"/>
+        </w:rPr>
+      </w:pPr>
+      <w:r>
+        <w:rPr>
+          <w:rFonts w:asciiTheme="majorBidi" w:eastAsiaTheme="minorEastAsia" w:hAnsiTheme="majorBidi" w:cstheme="majorBidi"/>
+          <w:sz w:val="24"/>
+          <w:szCs w:val="24"/>
+        </w:rPr>
+        <w:t>For this we need to find the gradian:</w:t>
+      </w:r>
+    </w:p>
+    <w:p>
+      <w:pPr>
+        <w:jc w:val="both"/>
+        <w:rPr>
+          <w:rFonts w:asciiTheme="majorBidi" w:eastAsiaTheme="minorEastAsia" w:hAnsiTheme="majorBidi" w:cstheme="majorBidi"/>
+          <w:sz w:val="24"/>
+          <w:szCs w:val="24"/>
+        </w:rPr>
+      </w:pPr>
+      <m:oMathPara>
+        <m:oMath>
+          <m:sSub>
+            <m:sSubPr>
+              <m:ctrlPr>
+                <w:rPr>
+                  <w:rFonts w:ascii="Cambria Math" w:eastAsiaTheme="minorEastAsia" w:hAnsi="Cambria Math" w:cstheme="majorBidi"/>
+                  <w:i/>
+                  <w:sz w:val="24"/>
+                  <w:szCs w:val="24"/>
+                </w:rPr>
+              </m:ctrlPr>
+            </m:sSubPr>
+            <m:e>
+              <m:d>
+                <m:dPr>
+                  <m:begChr m:val=""/>
+                  <m:endChr m:val="|"/>
+                  <m:ctrlPr>
+                    <w:rPr>
+                      <w:rFonts w:ascii="Cambria Math" w:eastAsiaTheme="minorEastAsia" w:hAnsi="Cambria Math" w:cstheme="majorBidi"/>
+                      <w:i/>
+                      <w:sz w:val="24"/>
+                      <w:szCs w:val="24"/>
+                    </w:rPr>
+                  </m:ctrlPr>
+                </m:dPr>
+                <m:e>
+                  <m:r>
+                    <w:rPr>
+                      <w:rFonts w:ascii="Cambria Math" w:eastAsiaTheme="minorEastAsia" w:hAnsi="Cambria Math" w:cstheme="majorBidi"/>
+                      <w:sz w:val="24"/>
+                      <w:szCs w:val="24"/>
+                    </w:rPr>
+                    <m:t>grad f</m:t>
+                  </m:r>
+                </m:e>
+              </m:d>
+            </m:e>
+            <m:sub>
+              <m:r>
+                <w:rPr>
+                  <w:rFonts w:ascii="Cambria Math" w:eastAsiaTheme="minorEastAsia" w:hAnsi="Cambria Math" w:cstheme="majorBidi"/>
+                  <w:sz w:val="24"/>
+                  <w:szCs w:val="24"/>
+                </w:rPr>
+                <m:t>C</m:t>
+              </m:r>
+            </m:sub>
+          </m:sSub>
+          <m:r>
+            <w:rPr>
+              <w:rFonts w:ascii="Cambria Math" w:eastAsiaTheme="minorEastAsia" w:hAnsi="Cambria Math" w:cstheme="majorBidi"/>
+              <w:sz w:val="24"/>
+              <w:szCs w:val="24"/>
+            </w:rPr>
+            <m:t>=</m:t>
+          </m:r>
+          <m:sSub>
+            <m:sSubPr>
+              <m:ctrlPr>
+                <w:rPr>
+                  <w:rFonts w:ascii="Cambria Math" w:eastAsiaTheme="minorEastAsia" w:hAnsi="Cambria Math" w:cstheme="majorBidi"/>
+                  <w:i/>
+                  <w:sz w:val="24"/>
+                  <w:szCs w:val="24"/>
+                </w:rPr>
+              </m:ctrlPr>
+            </m:sSubPr>
+            <m:e>
+              <m:d>
+                <m:dPr>
+                  <m:begChr m:val=""/>
+                  <m:endChr m:val="|"/>
+                  <m:ctrlPr>
+                    <w:rPr>
+                      <w:rFonts w:ascii="Cambria Math" w:eastAsiaTheme="minorEastAsia" w:hAnsi="Cambria Math" w:cstheme="majorBidi"/>
+                      <w:i/>
+                      <w:sz w:val="24"/>
+                      <w:szCs w:val="24"/>
+                    </w:rPr>
+                  </m:ctrlPr>
+                </m:dPr>
+                <m:e>
+                  <m:r>
+                    <w:rPr>
+                      <w:rFonts w:ascii="Cambria Math" w:eastAsiaTheme="minorEastAsia" w:hAnsi="Cambria Math" w:cstheme="majorBidi"/>
+                      <w:sz w:val="24"/>
+                      <w:szCs w:val="24"/>
+                    </w:rPr>
+                    <m:t>2x,3</m:t>
+                  </m:r>
+                  <m:sSup>
+                    <m:sSupPr>
+                      <m:ctrlPr>
+                        <w:rPr>
+                          <w:rFonts w:ascii="Cambria Math" w:eastAsiaTheme="minorEastAsia" w:hAnsi="Cambria Math" w:cstheme="majorBidi"/>
+                          <w:i/>
+                          <w:sz w:val="24"/>
+                          <w:szCs w:val="24"/>
+                        </w:rPr>
+                      </m:ctrlPr>
+                    </m:sSupPr>
+                    <m:e>
+                      <m:r>
+                        <w:rPr>
+                          <w:rFonts w:ascii="Cambria Math" w:eastAsiaTheme="minorEastAsia" w:hAnsi="Cambria Math" w:cstheme="majorBidi"/>
+                          <w:sz w:val="24"/>
+                          <w:szCs w:val="24"/>
+                        </w:rPr>
+                        <m:t>y</m:t>
+                      </m:r>
+                    </m:e>
+                    <m:sup>
+                      <m:r>
+                        <w:rPr>
+                          <w:rFonts w:ascii="Cambria Math" w:eastAsiaTheme="minorEastAsia" w:hAnsi="Cambria Math" w:cstheme="majorBidi"/>
+                          <w:sz w:val="24"/>
+                          <w:szCs w:val="24"/>
+                        </w:rPr>
+                        <m:t>2</m:t>
+                      </m:r>
+                    </m:sup>
+                  </m:sSup>
+                  <m:rad>
+                    <m:radPr>
+                      <m:degHide m:val="1"/>
+                      <m:ctrlPr>
+                        <w:rPr>
+                          <w:rFonts w:ascii="Cambria Math" w:eastAsiaTheme="minorEastAsia" w:hAnsi="Cambria Math" w:cstheme="majorBidi"/>
+                          <w:i/>
+                          <w:sz w:val="24"/>
+                          <w:szCs w:val="24"/>
+                        </w:rPr>
+                      </m:ctrlPr>
+                    </m:radPr>
+                    <m:deg/>
+                    <m:e>
+                      <m:r>
+                        <w:rPr>
+                          <w:rFonts w:ascii="Cambria Math" w:eastAsiaTheme="minorEastAsia" w:hAnsi="Cambria Math" w:cstheme="majorBidi"/>
+                          <w:sz w:val="24"/>
+                          <w:szCs w:val="24"/>
+                        </w:rPr>
+                        <m:t>z</m:t>
+                      </m:r>
+                    </m:e>
+                  </m:rad>
+                  <m:r>
+                    <w:rPr>
+                      <w:rFonts w:ascii="Cambria Math" w:eastAsiaTheme="minorEastAsia" w:hAnsi="Cambria Math" w:cstheme="majorBidi"/>
+                      <w:sz w:val="24"/>
+                      <w:szCs w:val="24"/>
+                    </w:rPr>
+                    <m:t>,</m:t>
+                  </m:r>
+                  <m:f>
+                    <m:fPr>
+                      <m:ctrlPr>
+                        <w:rPr>
+                          <w:rFonts w:ascii="Cambria Math" w:eastAsiaTheme="minorEastAsia" w:hAnsi="Cambria Math" w:cstheme="majorBidi"/>
+                          <w:i/>
+                          <w:sz w:val="24"/>
+                          <w:szCs w:val="24"/>
+                        </w:rPr>
+                      </m:ctrlPr>
+                    </m:fPr>
+                    <m:num>
+                      <m:r>
+                        <w:rPr>
+                          <w:rFonts w:ascii="Cambria Math" w:eastAsiaTheme="minorEastAsia" w:hAnsi="Cambria Math" w:cstheme="majorBidi"/>
+                          <w:sz w:val="24"/>
+                          <w:szCs w:val="24"/>
+                        </w:rPr>
+                        <m:t>1</m:t>
+                      </m:r>
+                    </m:num>
+                    <m:den>
+                      <m:r>
+                        <w:rPr>
+                          <w:rFonts w:ascii="Cambria Math" w:eastAsiaTheme="minorEastAsia" w:hAnsi="Cambria Math" w:cstheme="majorBidi"/>
+                          <w:sz w:val="24"/>
+                          <w:szCs w:val="24"/>
+                        </w:rPr>
+                        <m:t>2</m:t>
+                      </m:r>
+                    </m:den>
+                  </m:f>
+                  <m:sSup>
+                    <m:sSupPr>
+                      <m:ctrlPr>
+                        <w:rPr>
+                          <w:rFonts w:ascii="Cambria Math" w:eastAsiaTheme="minorEastAsia" w:hAnsi="Cambria Math" w:cstheme="majorBidi"/>
+                          <w:i/>
+                          <w:sz w:val="24"/>
+                          <w:szCs w:val="24"/>
+                        </w:rPr>
+                      </m:ctrlPr>
+                    </m:sSupPr>
+                    <m:e>
+                      <m:r>
+                        <w:rPr>
+                          <w:rFonts w:ascii="Cambria Math" w:eastAsiaTheme="minorEastAsia" w:hAnsi="Cambria Math" w:cstheme="majorBidi"/>
+                          <w:sz w:val="24"/>
+                          <w:szCs w:val="24"/>
+                        </w:rPr>
+                        <m:t>y</m:t>
+                      </m:r>
+                    </m:e>
+                    <m:sup>
+                      <m:r>
+                        <w:rPr>
+                          <w:rFonts w:ascii="Cambria Math" w:eastAsiaTheme="minorEastAsia" w:hAnsi="Cambria Math" w:cstheme="majorBidi"/>
+                          <w:sz w:val="24"/>
+                          <w:szCs w:val="24"/>
+                        </w:rPr>
+                        <m:t>3</m:t>
+                      </m:r>
+                    </m:sup>
+                  </m:sSup>
+                  <m:r>
+                    <w:rPr>
+                      <w:rFonts w:ascii="Cambria Math" w:eastAsiaTheme="minorEastAsia" w:hAnsi="Cambria Math" w:cstheme="majorBidi"/>
+                      <w:sz w:val="24"/>
+                      <w:szCs w:val="24"/>
+                    </w:rPr>
+                    <m:t>,</m:t>
+                  </m:r>
+                  <m:f>
+                    <m:fPr>
+                      <m:ctrlPr>
+                        <w:rPr>
+                          <w:rFonts w:ascii="Cambria Math" w:eastAsiaTheme="minorEastAsia" w:hAnsi="Cambria Math" w:cstheme="majorBidi"/>
+                          <w:i/>
+                          <w:sz w:val="24"/>
+                          <w:szCs w:val="24"/>
+                        </w:rPr>
+                      </m:ctrlPr>
+                    </m:fPr>
+                    <m:num>
+                      <m:r>
+                        <w:rPr>
+                          <w:rFonts w:ascii="Cambria Math" w:eastAsiaTheme="minorEastAsia" w:hAnsi="Cambria Math" w:cstheme="majorBidi"/>
+                          <w:sz w:val="24"/>
+                          <w:szCs w:val="24"/>
+                        </w:rPr>
+                        <m:t>1</m:t>
+                      </m:r>
+                    </m:num>
+                    <m:den>
+                      <m:rad>
+                        <m:radPr>
+                          <m:degHide m:val="1"/>
+                          <m:ctrlPr>
+                            <w:rPr>
+                              <w:rFonts w:ascii="Cambria Math" w:eastAsiaTheme="minorEastAsia" w:hAnsi="Cambria Math" w:cstheme="majorBidi"/>
+                              <w:i/>
+                              <w:sz w:val="24"/>
+                              <w:szCs w:val="24"/>
+                            </w:rPr>
+                          </m:ctrlPr>
+                        </m:radPr>
+                        <m:deg/>
+                        <m:e>
+                          <m:r>
+                            <w:rPr>
+                              <w:rFonts w:ascii="Cambria Math" w:eastAsiaTheme="minorEastAsia" w:hAnsi="Cambria Math" w:cstheme="majorBidi"/>
+                              <w:sz w:val="24"/>
+                              <w:szCs w:val="24"/>
+                            </w:rPr>
+                            <m:t>z</m:t>
+                          </m:r>
+                        </m:e>
+                      </m:rad>
+                    </m:den>
+                  </m:f>
+                </m:e>
+              </m:d>
+            </m:e>
+            <m:sub>
+              <m:r>
+                <w:rPr>
+                  <w:rFonts w:ascii="Cambria Math" w:eastAsiaTheme="minorEastAsia" w:hAnsi="Cambria Math" w:cstheme="majorBidi"/>
+                  <w:sz w:val="24"/>
+                  <w:szCs w:val="24"/>
+                </w:rPr>
+                <m:t>(1,2,4)</m:t>
+              </m:r>
+            </m:sub>
+          </m:sSub>
+          <m:r>
+            <w:rPr>
+              <w:rFonts w:ascii="Cambria Math" w:eastAsiaTheme="minorEastAsia" w:hAnsi="Cambria Math" w:cstheme="majorBidi"/>
+              <w:sz w:val="24"/>
+              <w:szCs w:val="24"/>
+            </w:rPr>
+            <m:t>=(2,24,2)</m:t>
+          </m:r>
+        </m:oMath>
+      </m:oMathPara>
+    </w:p>
+    <w:p>
+      <w:pPr>
+        <w:jc w:val="both"/>
+        <w:rPr>
+          <w:rFonts w:asciiTheme="majorBidi" w:eastAsiaTheme="minorEastAsia" w:hAnsiTheme="majorBidi" w:cstheme="majorBidi"/>
+          <w:sz w:val="24"/>
+          <w:szCs w:val="24"/>
+        </w:rPr>
+      </w:pPr>
+      <w:r>
+        <w:rPr>
+          <w:rFonts w:asciiTheme="majorBidi" w:eastAsiaTheme="minorEastAsia" w:hAnsiTheme="majorBidi" w:cstheme="majorBidi"/>
+          <w:sz w:val="24"/>
+          <w:szCs w:val="24"/>
+        </w:rPr>
+        <w:t xml:space="preserve">Now find </w:t>
+      </w:r>
+      <m:oMath>
+        <m:acc>
+          <m:accPr>
+            <m:chr m:val="⃗"/>
+            <m:ctrlPr>
+              <w:rPr>
+                <w:rFonts w:ascii="Cambria Math" w:eastAsiaTheme="minorEastAsia" w:hAnsi="Cambria Math" w:cstheme="majorBidi"/>
+                <w:i/>
+                <w:sz w:val="24"/>
+                <w:szCs w:val="24"/>
+              </w:rPr>
+            </m:ctrlPr>
+          </m:accPr>
+          <m:e>
+            <m:r>
+              <w:rPr>
+                <w:rFonts w:ascii="Cambria Math" w:eastAsiaTheme="minorEastAsia" w:hAnsi="Cambria Math" w:cstheme="majorBidi"/>
+                <w:sz w:val="24"/>
+                <w:szCs w:val="24"/>
+              </w:rPr>
+              <m:t>a</m:t>
+            </m:r>
+          </m:e>
+        </m:acc>
+      </m:oMath>
+      <w:r>
+        <w:rPr>
+          <w:rFonts w:asciiTheme="majorBidi" w:eastAsiaTheme="minorEastAsia" w:hAnsiTheme="majorBidi" w:cstheme="majorBidi"/>
+          <w:sz w:val="24"/>
+          <w:szCs w:val="24"/>
+        </w:rPr>
+        <w:t xml:space="preserve">, we know that it is parallel to </w:t>
+      </w:r>
+      <m:oMath>
+        <m:r>
+          <w:rPr>
+            <w:rFonts w:ascii="Cambria Math" w:eastAsiaTheme="minorEastAsia" w:hAnsi="Cambria Math" w:cstheme="majorBidi"/>
+            <w:sz w:val="24"/>
+            <w:szCs w:val="24"/>
+          </w:rPr>
+          <m:t>AB</m:t>
+        </m:r>
+      </m:oMath>
+      <w:r>
+        <w:rPr>
+          <w:rFonts w:asciiTheme="majorBidi" w:eastAsiaTheme="minorEastAsia" w:hAnsiTheme="majorBidi" w:cstheme="majorBidi"/>
+          <w:sz w:val="24"/>
+          <w:szCs w:val="24"/>
+        </w:rPr>
+        <w:t>:</w:t>
+      </w:r>
+    </w:p>
+    <w:p>
+      <w:pPr>
+        <w:jc w:val="both"/>
+        <w:rPr>
+          <w:rFonts w:asciiTheme="majorBidi" w:eastAsiaTheme="minorEastAsia" w:hAnsiTheme="majorBidi" w:cstheme="majorBidi"/>
+          <w:sz w:val="24"/>
+          <w:szCs w:val="24"/>
+        </w:rPr>
+      </w:pPr>
+      <m:oMathPara>
+        <m:oMath>
+          <m:acc>
+            <m:accPr>
+              <m:chr m:val="⃗"/>
+              <m:ctrlPr>
+                <w:rPr>
+                  <w:rFonts w:ascii="Cambria Math" w:eastAsiaTheme="minorEastAsia" w:hAnsi="Cambria Math" w:cstheme="majorBidi"/>
+                  <w:i/>
+                  <w:sz w:val="24"/>
+                  <w:szCs w:val="24"/>
+                </w:rPr>
+              </m:ctrlPr>
+            </m:accPr>
+            <m:e>
+              <m:r>
+                <w:rPr>
+                  <w:rFonts w:ascii="Cambria Math" w:eastAsiaTheme="minorEastAsia" w:hAnsi="Cambria Math" w:cstheme="majorBidi"/>
+                  <w:sz w:val="24"/>
+                  <w:szCs w:val="24"/>
+                </w:rPr>
+                <m:t>a</m:t>
+              </m:r>
+            </m:e>
+          </m:acc>
+          <m:r>
+            <w:rPr>
+              <w:rFonts w:ascii="Cambria Math" w:eastAsiaTheme="minorEastAsia" w:hAnsi="Cambria Math" w:cstheme="majorBidi"/>
+              <w:sz w:val="24"/>
+              <w:szCs w:val="24"/>
+            </w:rPr>
+            <m:t>=B-A=</m:t>
+          </m:r>
+          <m:d>
+            <m:dPr>
+              <m:begChr m:val="〈"/>
+              <m:endChr m:val="〉"/>
+              <m:ctrlPr>
+                <w:rPr>
+                  <w:rFonts w:ascii="Cambria Math" w:eastAsiaTheme="minorEastAsia" w:hAnsi="Cambria Math" w:cstheme="majorBidi"/>
+                  <w:i/>
+                  <w:sz w:val="24"/>
+                  <w:szCs w:val="24"/>
+                </w:rPr>
+              </m:ctrlPr>
+            </m:dPr>
+            <m:e>
+              <m:r>
+                <w:rPr>
+                  <w:rFonts w:ascii="Cambria Math" w:eastAsiaTheme="minorEastAsia" w:hAnsi="Cambria Math" w:cstheme="majorBidi"/>
+                  <w:sz w:val="24"/>
+                  <w:szCs w:val="24"/>
+                </w:rPr>
+                <m:t>1,</m:t>
+              </m:r>
+              <m:r>
+                <w:rPr>
+                  <w:rFonts w:ascii="Cambria Math" w:eastAsiaTheme="minorEastAsia" w:hAnsi="Cambria Math" w:cstheme="majorBidi"/>
+                  <w:sz w:val="24"/>
+                  <w:szCs w:val="24"/>
+                </w:rPr>
+                <m:t>-3,-3</m:t>
+              </m:r>
+            </m:e>
+          </m:d>
+        </m:oMath>
+      </m:oMathPara>
+    </w:p>
+    <w:p>
+      <w:pPr>
+        <w:jc w:val="both"/>
+        <w:rPr>
+          <w:rFonts w:asciiTheme="majorBidi" w:eastAsiaTheme="minorEastAsia" w:hAnsiTheme="majorBidi" w:cstheme="majorBidi"/>
+          <w:sz w:val="24"/>
+          <w:szCs w:val="24"/>
+        </w:rPr>
+      </w:pPr>
+      <w:r>
+        <w:rPr>
+          <w:rFonts w:asciiTheme="majorBidi" w:eastAsiaTheme="minorEastAsia" w:hAnsiTheme="majorBidi" w:cstheme="majorBidi"/>
+          <w:sz w:val="24"/>
+          <w:szCs w:val="24"/>
+        </w:rPr>
+        <w:t xml:space="preserve">But </w:t>
+      </w:r>
+      <m:oMath>
+        <m:acc>
+          <m:accPr>
+            <m:chr m:val="⃗"/>
+            <m:ctrlPr>
+              <w:rPr>
+                <w:rFonts w:ascii="Cambria Math" w:eastAsiaTheme="minorEastAsia" w:hAnsi="Cambria Math" w:cstheme="majorBidi"/>
+                <w:i/>
+                <w:sz w:val="24"/>
+                <w:szCs w:val="24"/>
+              </w:rPr>
+            </m:ctrlPr>
+          </m:accPr>
+          <m:e>
+            <m:r>
+              <w:rPr>
+                <w:rFonts w:ascii="Cambria Math" w:eastAsiaTheme="minorEastAsia" w:hAnsi="Cambria Math" w:cstheme="majorBidi"/>
+                <w:sz w:val="24"/>
+                <w:szCs w:val="24"/>
+              </w:rPr>
+              <m:t>a</m:t>
+            </m:r>
+          </m:e>
+        </m:acc>
+      </m:oMath>
+      <w:r>
+        <w:rPr>
+          <w:rFonts w:asciiTheme="majorBidi" w:eastAsiaTheme="minorEastAsia" w:hAnsiTheme="majorBidi" w:cstheme="majorBidi"/>
+          <w:sz w:val="24"/>
+          <w:szCs w:val="24"/>
+        </w:rPr>
+        <w:t xml:space="preserve"> should be a normal vector so we have to divide by the magnitude:</w:t>
+      </w:r>
+    </w:p>
+    <w:p>
+      <w:pPr>
+        <w:jc w:val="both"/>
+        <w:rPr>
+          <w:rFonts w:asciiTheme="majorBidi" w:eastAsiaTheme="minorEastAsia" w:hAnsiTheme="majorBidi" w:cstheme="majorBidi"/>
+          <w:sz w:val="24"/>
+          <w:szCs w:val="24"/>
+        </w:rPr>
+      </w:pPr>
+      <m:oMathPara>
+        <m:oMath>
+          <m:acc>
+            <m:accPr>
+              <m:chr m:val="⃗"/>
+              <m:ctrlPr>
+                <w:rPr>
+                  <w:rFonts w:ascii="Cambria Math" w:eastAsiaTheme="minorEastAsia" w:hAnsi="Cambria Math" w:cstheme="majorBidi"/>
+                  <w:i/>
+                  <w:sz w:val="24"/>
+                  <w:szCs w:val="24"/>
+                </w:rPr>
+              </m:ctrlPr>
+            </m:accPr>
+            <m:e>
+              <m:r>
+                <w:rPr>
+                  <w:rFonts w:ascii="Cambria Math" w:eastAsiaTheme="minorEastAsia" w:hAnsi="Cambria Math" w:cstheme="majorBidi"/>
+                  <w:sz w:val="24"/>
+                  <w:szCs w:val="24"/>
+                </w:rPr>
+                <m:t>a</m:t>
+              </m:r>
+            </m:e>
+          </m:acc>
+          <m:r>
+            <w:rPr>
+              <w:rFonts w:ascii="Cambria Math" w:eastAsiaTheme="minorEastAsia" w:hAnsi="Cambria Math" w:cstheme="majorBidi"/>
+              <w:sz w:val="24"/>
+              <w:szCs w:val="24"/>
+            </w:rPr>
+            <m:t>=</m:t>
+          </m:r>
+          <m:f>
+            <m:fPr>
+              <m:ctrlPr>
+                <w:rPr>
+                  <w:rFonts w:ascii="Cambria Math" w:eastAsiaTheme="minorEastAsia" w:hAnsi="Cambria Math" w:cstheme="majorBidi"/>
+                  <w:i/>
+                  <w:sz w:val="24"/>
+                  <w:szCs w:val="24"/>
+                </w:rPr>
+              </m:ctrlPr>
+            </m:fPr>
+            <m:num>
+              <m:acc>
+                <m:accPr>
+                  <m:chr m:val="⃗"/>
+                  <m:ctrlPr>
+                    <w:rPr>
+                      <w:rFonts w:ascii="Cambria Math" w:eastAsiaTheme="minorEastAsia" w:hAnsi="Cambria Math" w:cstheme="majorBidi"/>
+                      <w:i/>
+                      <w:sz w:val="24"/>
+                      <w:szCs w:val="24"/>
+                    </w:rPr>
+                  </m:ctrlPr>
+                </m:accPr>
+                <m:e>
+                  <m:r>
+                    <w:rPr>
+                      <w:rFonts w:ascii="Cambria Math" w:eastAsiaTheme="minorEastAsia" w:hAnsi="Cambria Math" w:cstheme="majorBidi"/>
+                      <w:sz w:val="24"/>
+                      <w:szCs w:val="24"/>
+                    </w:rPr>
+                    <m:t>a</m:t>
+                  </m:r>
+                </m:e>
+              </m:acc>
+            </m:num>
+            <m:den>
+              <m:d>
+                <m:dPr>
+                  <m:begChr m:val="‖"/>
+                  <m:endChr m:val="‖"/>
+                  <m:ctrlPr>
+                    <w:rPr>
+                      <w:rFonts w:ascii="Cambria Math" w:eastAsiaTheme="minorEastAsia" w:hAnsi="Cambria Math" w:cstheme="majorBidi"/>
+                      <w:i/>
+                      <w:sz w:val="24"/>
+                      <w:szCs w:val="24"/>
+                    </w:rPr>
+                  </m:ctrlPr>
+                </m:dPr>
+                <m:e>
+                  <m:acc>
+                    <m:accPr>
+                      <m:chr m:val="⃗"/>
+                      <m:ctrlPr>
+                        <w:rPr>
+                          <w:rFonts w:ascii="Cambria Math" w:eastAsiaTheme="minorEastAsia" w:hAnsi="Cambria Math" w:cstheme="majorBidi"/>
+                          <w:i/>
+                          <w:sz w:val="24"/>
+                          <w:szCs w:val="24"/>
+                        </w:rPr>
+                      </m:ctrlPr>
+                    </m:accPr>
+                    <m:e>
+                      <m:r>
+                        <w:rPr>
+                          <w:rFonts w:ascii="Cambria Math" w:eastAsiaTheme="minorEastAsia" w:hAnsi="Cambria Math" w:cstheme="majorBidi"/>
+                          <w:sz w:val="24"/>
+                          <w:szCs w:val="24"/>
+                        </w:rPr>
+                        <m:t>a</m:t>
+                      </m:r>
+                    </m:e>
+                  </m:acc>
+                </m:e>
+              </m:d>
+            </m:den>
+          </m:f>
+          <m:r>
+            <w:rPr>
+              <w:rFonts w:ascii="Cambria Math" w:eastAsiaTheme="minorEastAsia" w:hAnsi="Cambria Math" w:cstheme="majorBidi"/>
+              <w:sz w:val="24"/>
+              <w:szCs w:val="24"/>
+            </w:rPr>
+            <m:t>=</m:t>
+          </m:r>
+          <m:f>
+            <m:fPr>
+              <m:ctrlPr>
+                <w:rPr>
+                  <w:rFonts w:ascii="Cambria Math" w:eastAsiaTheme="minorEastAsia" w:hAnsi="Cambria Math" w:cstheme="majorBidi"/>
+                  <w:i/>
+                  <w:sz w:val="24"/>
+                  <w:szCs w:val="24"/>
+                </w:rPr>
+              </m:ctrlPr>
+            </m:fPr>
+            <m:num>
+              <m:d>
+                <m:dPr>
+                  <m:begChr m:val="〈"/>
+                  <m:endChr m:val="〉"/>
+                  <m:ctrlPr>
+                    <w:rPr>
+                      <w:rFonts w:ascii="Cambria Math" w:eastAsiaTheme="minorEastAsia" w:hAnsi="Cambria Math" w:cstheme="majorBidi"/>
+                      <w:i/>
+                      <w:sz w:val="24"/>
+                      <w:szCs w:val="24"/>
+                    </w:rPr>
+                  </m:ctrlPr>
+                </m:dPr>
+                <m:e>
+                  <m:r>
+                    <w:rPr>
+                      <w:rFonts w:ascii="Cambria Math" w:eastAsiaTheme="minorEastAsia" w:hAnsi="Cambria Math" w:cstheme="majorBidi"/>
+                      <w:sz w:val="24"/>
+                      <w:szCs w:val="24"/>
+                    </w:rPr>
+                    <m:t>1,-3,-3</m:t>
+                  </m:r>
+                </m:e>
+              </m:d>
+            </m:num>
+            <m:den>
+              <m:rad>
+                <m:radPr>
+                  <m:degHide m:val="1"/>
+                  <m:ctrlPr>
+                    <w:rPr>
+                      <w:rFonts w:ascii="Cambria Math" w:eastAsiaTheme="minorEastAsia" w:hAnsi="Cambria Math" w:cstheme="majorBidi"/>
+                      <w:i/>
+                      <w:sz w:val="24"/>
+                      <w:szCs w:val="24"/>
+                    </w:rPr>
+                  </m:ctrlPr>
+                </m:radPr>
+                <m:deg/>
+                <m:e>
+                  <m:sSup>
+                    <m:sSupPr>
+                      <m:ctrlPr>
+                        <w:rPr>
+                          <w:rFonts w:ascii="Cambria Math" w:eastAsiaTheme="minorEastAsia" w:hAnsi="Cambria Math" w:cstheme="majorBidi"/>
+                          <w:i/>
+                          <w:sz w:val="24"/>
+                          <w:szCs w:val="24"/>
+                        </w:rPr>
+                      </m:ctrlPr>
+                    </m:sSupPr>
+                    <m:e>
+                      <m:r>
+                        <w:rPr>
+                          <w:rFonts w:ascii="Cambria Math" w:eastAsiaTheme="minorEastAsia" w:hAnsi="Cambria Math" w:cstheme="majorBidi"/>
+                          <w:sz w:val="24"/>
+                          <w:szCs w:val="24"/>
+                        </w:rPr>
+                        <m:t>1</m:t>
+                      </m:r>
+                    </m:e>
+                    <m:sup>
+                      <m:r>
+                        <w:rPr>
+                          <w:rFonts w:ascii="Cambria Math" w:eastAsiaTheme="minorEastAsia" w:hAnsi="Cambria Math" w:cstheme="majorBidi"/>
+                          <w:sz w:val="24"/>
+                          <w:szCs w:val="24"/>
+                        </w:rPr>
+                        <m:t>2</m:t>
+                      </m:r>
+                    </m:sup>
+                  </m:sSup>
+                  <m:r>
+                    <w:rPr>
+                      <w:rFonts w:ascii="Cambria Math" w:eastAsiaTheme="minorEastAsia" w:hAnsi="Cambria Math" w:cstheme="majorBidi"/>
+                      <w:sz w:val="24"/>
+                      <w:szCs w:val="24"/>
+                    </w:rPr>
+                    <m:t>+</m:t>
+                  </m:r>
+                  <m:sSup>
+                    <m:sSupPr>
+                      <m:ctrlPr>
+                        <w:rPr>
+                          <w:rFonts w:ascii="Cambria Math" w:eastAsiaTheme="minorEastAsia" w:hAnsi="Cambria Math" w:cstheme="majorBidi"/>
+                          <w:i/>
+                          <w:sz w:val="24"/>
+                          <w:szCs w:val="24"/>
+                        </w:rPr>
+                      </m:ctrlPr>
+                    </m:sSupPr>
+                    <m:e>
+                      <m:d>
+                        <m:dPr>
+                          <m:ctrlPr>
+                            <w:rPr>
+                              <w:rFonts w:ascii="Cambria Math" w:eastAsiaTheme="minorEastAsia" w:hAnsi="Cambria Math" w:cstheme="majorBidi"/>
+                              <w:i/>
+                              <w:sz w:val="24"/>
+                              <w:szCs w:val="24"/>
+                            </w:rPr>
+                          </m:ctrlPr>
+                        </m:dPr>
+                        <m:e>
+                          <m:r>
+                            <w:rPr>
+                              <w:rFonts w:ascii="Cambria Math" w:eastAsiaTheme="minorEastAsia" w:hAnsi="Cambria Math" w:cstheme="majorBidi"/>
+                              <w:sz w:val="24"/>
+                              <w:szCs w:val="24"/>
+                            </w:rPr>
+                            <m:t>-3</m:t>
+                          </m:r>
+                        </m:e>
+                      </m:d>
+                    </m:e>
+                    <m:sup>
+                      <m:r>
+                        <w:rPr>
+                          <w:rFonts w:ascii="Cambria Math" w:eastAsiaTheme="minorEastAsia" w:hAnsi="Cambria Math" w:cstheme="majorBidi"/>
+                          <w:sz w:val="24"/>
+                          <w:szCs w:val="24"/>
+                        </w:rPr>
+                        <m:t>2</m:t>
+                      </m:r>
+                    </m:sup>
+                  </m:sSup>
+                  <m:r>
+                    <w:rPr>
+                      <w:rFonts w:ascii="Cambria Math" w:eastAsiaTheme="minorEastAsia" w:hAnsi="Cambria Math" w:cstheme="majorBidi"/>
+                      <w:sz w:val="24"/>
+                      <w:szCs w:val="24"/>
+                    </w:rPr>
+                    <m:t>+</m:t>
+                  </m:r>
+                  <m:sSup>
+                    <m:sSupPr>
+                      <m:ctrlPr>
+                        <w:rPr>
+                          <w:rFonts w:ascii="Cambria Math" w:eastAsiaTheme="minorEastAsia" w:hAnsi="Cambria Math" w:cstheme="majorBidi"/>
+                          <w:i/>
+                          <w:sz w:val="24"/>
+                          <w:szCs w:val="24"/>
+                        </w:rPr>
+                      </m:ctrlPr>
+                    </m:sSupPr>
+                    <m:e>
+                      <m:d>
+                        <m:dPr>
+                          <m:ctrlPr>
+                            <w:rPr>
+                              <w:rFonts w:ascii="Cambria Math" w:eastAsiaTheme="minorEastAsia" w:hAnsi="Cambria Math" w:cstheme="majorBidi"/>
+                              <w:i/>
+                              <w:sz w:val="24"/>
+                              <w:szCs w:val="24"/>
+                            </w:rPr>
+                          </m:ctrlPr>
+                        </m:dPr>
+                        <m:e>
+                          <m:r>
+                            <w:rPr>
+                              <w:rFonts w:ascii="Cambria Math" w:eastAsiaTheme="minorEastAsia" w:hAnsi="Cambria Math" w:cstheme="majorBidi"/>
+                              <w:sz w:val="24"/>
+                              <w:szCs w:val="24"/>
+                            </w:rPr>
+                            <m:t>-3</m:t>
+                          </m:r>
+                        </m:e>
+                      </m:d>
+                    </m:e>
+                    <m:sup>
+                      <m:r>
+                        <w:rPr>
+                          <w:rFonts w:ascii="Cambria Math" w:eastAsiaTheme="minorEastAsia" w:hAnsi="Cambria Math" w:cstheme="majorBidi"/>
+                          <w:sz w:val="24"/>
+                          <w:szCs w:val="24"/>
+                        </w:rPr>
+                        <m:t>2</m:t>
+                      </m:r>
+                    </m:sup>
+                  </m:sSup>
+                </m:e>
+              </m:rad>
+            </m:den>
+          </m:f>
+          <m:r>
+            <w:rPr>
+              <w:rFonts w:ascii="Cambria Math" w:eastAsiaTheme="minorEastAsia" w:hAnsi="Cambria Math" w:cstheme="majorBidi"/>
+              <w:sz w:val="24"/>
+              <w:szCs w:val="24"/>
+            </w:rPr>
+            <m:t>=</m:t>
+          </m:r>
+          <m:r>
+            <w:rPr>
+              <w:rFonts w:ascii="Cambria Math" w:eastAsiaTheme="minorEastAsia" w:hAnsi="Cambria Math" w:cstheme="majorBidi"/>
+              <w:sz w:val="24"/>
+              <w:szCs w:val="24"/>
+            </w:rPr>
+            <m:t>0.229416, -0.688247, -0.688247</m:t>
+          </m:r>
+        </m:oMath>
+      </m:oMathPara>
+    </w:p>
+    <w:p>
+      <w:pPr>
+        <w:jc w:val="both"/>
+        <w:rPr>
+          <w:rFonts w:asciiTheme="majorBidi" w:eastAsiaTheme="minorEastAsia" w:hAnsiTheme="majorBidi" w:cstheme="majorBidi"/>
+          <w:sz w:val="24"/>
+          <w:szCs w:val="24"/>
+        </w:rPr>
+      </w:pPr>
+      <w:r>
+        <w:rPr>
+          <w:rFonts w:asciiTheme="majorBidi" w:eastAsiaTheme="minorEastAsia" w:hAnsiTheme="majorBidi" w:cstheme="majorBidi"/>
+          <w:sz w:val="24"/>
+          <w:szCs w:val="24"/>
+        </w:rPr>
+        <w:t>Now we can calculate</w:t>
+      </w:r>
+    </w:p>
+    <w:p>
+      <w:pPr>
+        <w:jc w:val="both"/>
+        <w:rPr>
+          <w:rFonts w:asciiTheme="majorBidi" w:eastAsiaTheme="minorEastAsia" w:hAnsiTheme="majorBidi" w:cstheme="majorBidi"/>
+          <w:sz w:val="24"/>
+          <w:szCs w:val="24"/>
+        </w:rPr>
+      </w:pPr>
+      <m:oMathPara>
+        <m:oMath>
+          <m:sSub>
+            <m:sSubPr>
+              <m:ctrlPr>
+                <w:rPr>
+                  <w:rFonts w:ascii="Cambria Math" w:eastAsiaTheme="minorEastAsia" w:hAnsi="Cambria Math" w:cstheme="majorBidi"/>
+                  <w:i/>
+                  <w:sz w:val="24"/>
+                  <w:szCs w:val="24"/>
+                </w:rPr>
+              </m:ctrlPr>
+            </m:sSubPr>
+            <m:e>
+              <m:d>
+                <m:dPr>
+                  <m:begChr m:val=""/>
+                  <m:endChr m:val="|"/>
+                  <m:ctrlPr>
+                    <w:rPr>
+                      <w:rFonts w:ascii="Cambria Math" w:eastAsiaTheme="minorEastAsia" w:hAnsi="Cambria Math" w:cstheme="majorBidi"/>
+                      <w:i/>
+                      <w:sz w:val="24"/>
+                      <w:szCs w:val="24"/>
+                    </w:rPr>
+                  </m:ctrlPr>
+                </m:dPr>
+                <m:e>
+                  <m:f>
+                    <m:fPr>
+                      <m:ctrlPr>
+                        <w:rPr>
+                          <w:rFonts w:ascii="Cambria Math" w:eastAsiaTheme="minorEastAsia" w:hAnsi="Cambria Math" w:cstheme="majorBidi"/>
+                          <w:i/>
+                          <w:sz w:val="24"/>
+                          <w:szCs w:val="24"/>
+                        </w:rPr>
+                      </m:ctrlPr>
+                    </m:fPr>
+                    <m:num>
+                      <m:r>
+                        <w:rPr>
+                          <w:rFonts w:ascii="Cambria Math" w:hAnsi="Cambria Math" w:cstheme="majorBidi"/>
+                          <w:sz w:val="24"/>
+                          <w:szCs w:val="24"/>
+                        </w:rPr>
+                        <m:t>∂f</m:t>
+                      </m:r>
+                    </m:num>
+                    <m:den>
+                      <m:r>
+                        <w:rPr>
+                          <w:rFonts w:ascii="Cambria Math" w:hAnsi="Cambria Math" w:cstheme="majorBidi"/>
+                          <w:sz w:val="24"/>
+                          <w:szCs w:val="24"/>
+                        </w:rPr>
+                        <m:t>∂</m:t>
+                      </m:r>
+                      <m:acc>
+                        <m:accPr>
+                          <m:chr m:val="⃗"/>
+                          <m:ctrlPr>
+                            <w:rPr>
+                              <w:rFonts w:ascii="Cambria Math" w:eastAsiaTheme="minorEastAsia" w:hAnsi="Cambria Math" w:cstheme="majorBidi"/>
+                              <w:i/>
+                              <w:sz w:val="24"/>
+                              <w:szCs w:val="24"/>
+                            </w:rPr>
+                          </m:ctrlPr>
+                        </m:accPr>
+                        <m:e>
+                          <m:r>
+                            <w:rPr>
+                              <w:rFonts w:ascii="Cambria Math" w:eastAsiaTheme="minorEastAsia" w:hAnsi="Cambria Math" w:cstheme="majorBidi"/>
+                              <w:sz w:val="24"/>
+                              <w:szCs w:val="24"/>
+                            </w:rPr>
+                            <m:t>a</m:t>
+                          </m:r>
+                        </m:e>
+                      </m:acc>
+                    </m:den>
+                  </m:f>
+                </m:e>
+              </m:d>
+            </m:e>
+            <m:sub>
+              <m:r>
+                <w:rPr>
+                  <w:rFonts w:ascii="Cambria Math" w:eastAsiaTheme="minorEastAsia" w:hAnsi="Cambria Math" w:cstheme="majorBidi"/>
+                  <w:sz w:val="24"/>
+                  <w:szCs w:val="24"/>
+                </w:rPr>
+                <m:t>C</m:t>
+              </m:r>
+            </m:sub>
+          </m:sSub>
+          <m:r>
+            <w:rPr>
+              <w:rFonts w:ascii="Cambria Math" w:eastAsiaTheme="minorEastAsia" w:hAnsi="Cambria Math" w:cstheme="majorBidi"/>
+              <w:sz w:val="24"/>
+              <w:szCs w:val="24"/>
+            </w:rPr>
+            <m:t>=</m:t>
+          </m:r>
+          <m:d>
+            <m:dPr>
+              <m:ctrlPr>
+                <w:rPr>
+                  <w:rFonts w:ascii="Cambria Math" w:eastAsiaTheme="minorEastAsia" w:hAnsi="Cambria Math" w:cstheme="majorBidi"/>
+                  <w:i/>
+                  <w:sz w:val="24"/>
+                  <w:szCs w:val="24"/>
+                </w:rPr>
+              </m:ctrlPr>
+            </m:dPr>
+            <m:e>
+              <m:r>
+                <w:rPr>
+                  <w:rFonts w:ascii="Cambria Math" w:eastAsiaTheme="minorEastAsia" w:hAnsi="Cambria Math" w:cstheme="majorBidi"/>
+                  <w:sz w:val="24"/>
+                  <w:szCs w:val="24"/>
+                </w:rPr>
+                <m:t>2,24,2</m:t>
+              </m:r>
+            </m:e>
+          </m:d>
+          <m:r>
+            <w:rPr>
+              <w:rFonts w:ascii="Cambria Math" w:eastAsiaTheme="minorEastAsia" w:hAnsi="Cambria Math" w:cstheme="majorBidi"/>
+              <w:sz w:val="24"/>
+              <w:szCs w:val="24"/>
+            </w:rPr>
+            <m:t>∙</m:t>
+          </m:r>
+          <m:d>
+            <m:dPr>
+              <m:ctrlPr>
+                <w:rPr>
+                  <w:rFonts w:ascii="Cambria Math" w:eastAsiaTheme="minorEastAsia" w:hAnsi="Cambria Math" w:cstheme="majorBidi"/>
+                  <w:i/>
+                  <w:sz w:val="24"/>
+                  <w:szCs w:val="24"/>
+                </w:rPr>
+              </m:ctrlPr>
+            </m:dPr>
+            <m:e>
+              <m:r>
+                <w:rPr>
+                  <w:rFonts w:ascii="Cambria Math" w:eastAsiaTheme="minorEastAsia" w:hAnsi="Cambria Math" w:cstheme="majorBidi"/>
+                  <w:sz w:val="24"/>
+                  <w:szCs w:val="24"/>
+                </w:rPr>
+                <m:t>0.229416, -0.688247, -0.688247</m:t>
+              </m:r>
+            </m:e>
+          </m:d>
+          <m:r>
+            <w:rPr>
+              <w:rFonts w:ascii="Cambria Math" w:eastAsiaTheme="minorEastAsia" w:hAnsi="Cambria Math" w:cstheme="majorBidi"/>
+              <w:sz w:val="24"/>
+              <w:szCs w:val="24"/>
+            </w:rPr>
+            <m:t>=</m:t>
+          </m:r>
+          <m:r>
+            <w:rPr>
+              <w:rFonts w:ascii="Cambria Math" w:eastAsiaTheme="minorEastAsia" w:hAnsi="Cambria Math" w:cstheme="majorBidi"/>
+              <w:sz w:val="24"/>
+              <w:szCs w:val="24"/>
+            </w:rPr>
+            <m:t>-17.435595774162692</m:t>
+          </m:r>
+        </m:oMath>
+      </m:oMathPara>
+      <w:bookmarkStart w:id="12" w:name="_GoBack"/>
+      <w:bookmarkEnd w:id="12"/>
+    </w:p>
+    <w:p>
+      <w:pPr>
+        <w:jc w:val="both"/>
+        <w:rPr>
+          <w:rFonts w:asciiTheme="majorBidi" w:eastAsiaTheme="minorEastAsia" w:hAnsiTheme="majorBidi" w:cstheme="majorBidi"/>
+          <w:sz w:val="24"/>
+          <w:szCs w:val="24"/>
+        </w:rPr>
+      </w:pPr>
+      <w:r>
+        <w:rPr>
+          <w:rFonts w:asciiTheme="majorBidi" w:eastAsiaTheme="minorEastAsia" w:hAnsiTheme="majorBidi" w:cstheme="majorBidi"/>
+          <w:sz w:val="24"/>
+          <w:szCs w:val="24"/>
+        </w:rPr>
+        <w:t xml:space="preserve"> </w:t>
+      </w:r>
     </w:p>
     <w:p>
       <w:pPr>
@@ -18076,7 +20108,7 @@
 </file>
 
 <file path=customXml/itemProps1.xml><?xml version="1.0" encoding="utf-8"?>
-<ds:datastoreItem xmlns:ds="http://schemas.openxmlformats.org/officeDocument/2006/customXml" ds:itemID="{62078741-6446-4023-BC98-401570D4FE7C}">
+<ds:datastoreItem xmlns:ds="http://schemas.openxmlformats.org/officeDocument/2006/customXml" ds:itemID="{6BA53D66-32B1-48A8-9879-CDD9300603B0}">
   <ds:schemaRefs>
     <ds:schemaRef ds:uri="http://schemas.openxmlformats.org/officeDocument/2006/bibliography"/>
   </ds:schemaRefs>

</xml_diff>